<commit_message>
Updated the ADV spec to refer to incremented version of the Image Layout data.
</commit_message>
<xml_diff>
--- a/doc/ADV File Formats v2.1.docx
+++ b/doc/ADV File Formats v2.1.docx
@@ -20307,7 +20307,10 @@
               <w:t>Version of the Image Layout</w:t>
             </w:r>
             <w:r>
-              <w:t xml:space="preserve"> configuration. This specification defines version 01</w:t>
+              <w:t xml:space="preserve"> configuration. This specification defines version 0</w:t>
+            </w:r>
+            <w:r>
+              <w:t>2</w:t>
             </w:r>
             <w:r>
               <w:t>.</w:t>
@@ -28803,7 +28806,7 @@
             <w:rPr>
               <w:noProof/>
             </w:rPr>
-            <w:t>14</w:t>
+            <w:t>13</w:t>
           </w:r>
         </w:fldSimple>
       </w:p>
@@ -33284,91 +33287,91 @@
     </dgm:pt>
   </dgm:ptLst>
   <dgm:cxnLst>
-    <dgm:cxn modelId="{B8E6B3B6-666D-401E-90F8-6C3923540275}" type="presOf" srcId="{757B31F9-39F0-415B-9E04-BB502008F2CE}" destId="{24BB755B-FE86-4B5A-BA35-C92F2A9BE04A}" srcOrd="0" destOrd="0" presId="urn:microsoft.com/office/officeart/2005/8/layout/hProcess7#1"/>
+    <dgm:cxn modelId="{82A4E6D9-ED3D-4FAD-BBB3-69F2C7453297}" type="presOf" srcId="{6710E0A0-917F-4184-8B24-C347F85BB78E}" destId="{4630D8E5-7B4D-42D8-9266-A43A31D50E56}" srcOrd="1" destOrd="0" presId="urn:microsoft.com/office/officeart/2005/8/layout/hProcess7#1"/>
     <dgm:cxn modelId="{36C2557C-82B4-4BFA-92A0-4A79DD8612FF}" srcId="{8B7AB85B-C762-499B-80C4-E9B1E3343FFB}" destId="{53D41681-0774-4690-8051-85900C5D4AA2}" srcOrd="0" destOrd="0" parTransId="{B017ABB4-C28B-4861-AFB0-2E894F92F7DD}" sibTransId="{EB910A0F-399C-49B2-9C0F-AD41F123493F}"/>
-    <dgm:cxn modelId="{7EAE16B8-1CE3-4724-8C90-7F74E9315C20}" type="presOf" srcId="{6710E0A0-917F-4184-8B24-C347F85BB78E}" destId="{2AA4C1AA-B62B-4F3F-BE04-FB813ED504B3}" srcOrd="0" destOrd="0" presId="urn:microsoft.com/office/officeart/2005/8/layout/hProcess7#1"/>
-    <dgm:cxn modelId="{37EAC297-E839-47CA-A4C7-F78B1E5E5E99}" type="presOf" srcId="{115F821E-7864-4F8A-A9CD-697C9FE40A05}" destId="{FEACC056-6210-43FD-8A30-9766D6AC58D6}" srcOrd="0" destOrd="0" presId="urn:microsoft.com/office/officeart/2005/8/layout/hProcess7#1"/>
+    <dgm:cxn modelId="{541D1E97-CD7B-472F-B5E2-DBB34D67D462}" type="presOf" srcId="{4B7B5097-E3F3-40F4-A5A8-B1D776B946CC}" destId="{0532D5D0-6F68-4A7E-B20E-63084A52CF52}" srcOrd="1" destOrd="0" presId="urn:microsoft.com/office/officeart/2005/8/layout/hProcess7#1"/>
+    <dgm:cxn modelId="{82236379-59EC-4BB8-8788-332B7117A1F7}" type="presOf" srcId="{EFE26C76-C799-4E11-BAD1-0AE116DF0FEA}" destId="{5F2A11EB-85B4-4BD8-8F1B-22D477F9C864}" srcOrd="0" destOrd="0" presId="urn:microsoft.com/office/officeart/2005/8/layout/hProcess7#1"/>
+    <dgm:cxn modelId="{7AEF55B2-CF9C-4FA5-80E3-85FA18B96B4E}" type="presOf" srcId="{4B7B5097-E3F3-40F4-A5A8-B1D776B946CC}" destId="{02D8EEDC-148B-4C08-9CA0-FF100E6EE0DF}" srcOrd="0" destOrd="0" presId="urn:microsoft.com/office/officeart/2005/8/layout/hProcess7#1"/>
+    <dgm:cxn modelId="{61292CE1-8812-4FBD-B59F-A4FF57044BD0}" type="presOf" srcId="{31302A25-C18E-4526-8A83-E7E0CA52ECEC}" destId="{73284543-1DDF-4655-9E68-AB41BC8AA07F}" srcOrd="0" destOrd="0" presId="urn:microsoft.com/office/officeart/2005/8/layout/hProcess7#1"/>
     <dgm:cxn modelId="{93CB01ED-8A01-4293-9D0D-1666BB156AB7}" srcId="{DE05CB6D-D5D2-45BF-A8C4-10726915228B}" destId="{8E9AF1EE-72FE-4419-A546-947C847429D5}" srcOrd="4" destOrd="0" parTransId="{38A6DF5C-4032-47F8-A934-693A9D44943A}" sibTransId="{D41C1FA3-D9E0-4C5C-8688-8B2BF05E6AFB}"/>
-    <dgm:cxn modelId="{606D29F3-1B72-4CB9-8FAA-107E53F0DCEC}" type="presOf" srcId="{8B7AB85B-C762-499B-80C4-E9B1E3343FFB}" destId="{6EDFC28B-A841-4ABD-9320-7705FABF6243}" srcOrd="0" destOrd="0" presId="urn:microsoft.com/office/officeart/2005/8/layout/hProcess7#1"/>
+    <dgm:cxn modelId="{0CC39595-E190-4955-A527-584C68624A1E}" type="presOf" srcId="{EE38EAD2-F053-496B-B67B-135E51D0C306}" destId="{719DAA7F-634B-41E5-9272-86BCAFE0606A}" srcOrd="0" destOrd="0" presId="urn:microsoft.com/office/officeart/2005/8/layout/hProcess7#1"/>
     <dgm:cxn modelId="{110ACC4E-E6E9-4AAD-9F13-FB6668F33595}" srcId="{4B7B5097-E3F3-40F4-A5A8-B1D776B946CC}" destId="{757B31F9-39F0-415B-9E04-BB502008F2CE}" srcOrd="0" destOrd="0" parTransId="{FAD7875F-DB31-4058-9047-68729B5BD55E}" sibTransId="{261F1DA6-6FF7-44C5-9FC1-890029541C93}"/>
-    <dgm:cxn modelId="{69FEEA6B-95C8-4982-A58A-0C9E725B6D91}" type="presOf" srcId="{EFE26C76-C799-4E11-BAD1-0AE116DF0FEA}" destId="{5F2A11EB-85B4-4BD8-8F1B-22D477F9C864}" srcOrd="0" destOrd="0" presId="urn:microsoft.com/office/officeart/2005/8/layout/hProcess7#1"/>
+    <dgm:cxn modelId="{38994599-ADFB-48E2-9A8D-D8B161F1DA90}" type="presOf" srcId="{00FFE4BD-EA49-4D55-98BC-6BFEBEE36A57}" destId="{C8C45A37-6FF2-4B0B-A4DA-2DE6EE217831}" srcOrd="0" destOrd="0" presId="urn:microsoft.com/office/officeart/2005/8/layout/hProcess7#1"/>
     <dgm:cxn modelId="{FB2D0ADA-D6BC-4B54-9DED-4051C51CCEED}" srcId="{DE05CB6D-D5D2-45BF-A8C4-10726915228B}" destId="{EFE26C76-C799-4E11-BAD1-0AE116DF0FEA}" srcOrd="3" destOrd="0" parTransId="{BC38A4DD-6D89-4F7A-9BE2-49D2EA0C9FF0}" sibTransId="{B6A487F8-618C-4FBD-838A-24C50336E055}"/>
-    <dgm:cxn modelId="{0AE03422-8011-4F00-9111-448371CA31DE}" type="presOf" srcId="{00FFE4BD-EA49-4D55-98BC-6BFEBEE36A57}" destId="{C8C45A37-6FF2-4B0B-A4DA-2DE6EE217831}" srcOrd="0" destOrd="0" presId="urn:microsoft.com/office/officeart/2005/8/layout/hProcess7#1"/>
+    <dgm:cxn modelId="{C6B33CF6-90AA-406D-B70D-616B0B270D5D}" type="presOf" srcId="{757B31F9-39F0-415B-9E04-BB502008F2CE}" destId="{24BB755B-FE86-4B5A-BA35-C92F2A9BE04A}" srcOrd="0" destOrd="0" presId="urn:microsoft.com/office/officeart/2005/8/layout/hProcess7#1"/>
+    <dgm:cxn modelId="{1154CF8E-2DF0-4334-A6A3-A1A086DA1439}" type="presOf" srcId="{8B7AB85B-C762-499B-80C4-E9B1E3343FFB}" destId="{8D8552DA-4B6A-422D-B797-4213CE8CA7A2}" srcOrd="1" destOrd="0" presId="urn:microsoft.com/office/officeart/2005/8/layout/hProcess7#1"/>
+    <dgm:cxn modelId="{11EB49D2-16AE-4DF0-B0BD-49AB37B9F1EE}" type="presOf" srcId="{53D41681-0774-4690-8051-85900C5D4AA2}" destId="{84A7D860-832A-4AFE-9ACC-F1F01449F562}" srcOrd="0" destOrd="0" presId="urn:microsoft.com/office/officeart/2005/8/layout/hProcess7#1"/>
     <dgm:cxn modelId="{4136F415-5FB5-4F4D-B4F4-73A805D6DB2F}" srcId="{DE05CB6D-D5D2-45BF-A8C4-10726915228B}" destId="{4B7B5097-E3F3-40F4-A5A8-B1D776B946CC}" srcOrd="5" destOrd="0" parTransId="{6B551630-D747-4282-87BD-170491596A56}" sibTransId="{8BB6CF7A-FAF8-4850-8333-A6D0D1B2A44E}"/>
-    <dgm:cxn modelId="{18BFB5B9-97E9-45E6-BB0A-702B31B34B41}" type="presOf" srcId="{8E9AF1EE-72FE-4419-A546-947C847429D5}" destId="{C04048AD-9600-435D-ADAE-DF5AE90CCC55}" srcOrd="0" destOrd="0" presId="urn:microsoft.com/office/officeart/2005/8/layout/hProcess7#1"/>
-    <dgm:cxn modelId="{EBC98EA8-EC06-4620-85C2-12E1F424F3B3}" type="presOf" srcId="{DE05CB6D-D5D2-45BF-A8C4-10726915228B}" destId="{148AD8F7-F59C-45D5-87A0-70BF4A9BAF31}" srcOrd="0" destOrd="0" presId="urn:microsoft.com/office/officeart/2005/8/layout/hProcess7#1"/>
+    <dgm:cxn modelId="{8792D3D3-620C-4B23-AF63-2E661C9079D1}" type="presOf" srcId="{115F821E-7864-4F8A-A9CD-697C9FE40A05}" destId="{D48A74D3-AEA5-4791-8323-D49AAAEEDB58}" srcOrd="1" destOrd="0" presId="urn:microsoft.com/office/officeart/2005/8/layout/hProcess7#1"/>
     <dgm:cxn modelId="{AF346260-6AB8-429D-B9E4-F32E5707937D}" srcId="{EFE26C76-C799-4E11-BAD1-0AE116DF0FEA}" destId="{EE38EAD2-F053-496B-B67B-135E51D0C306}" srcOrd="0" destOrd="0" parTransId="{81E1AECD-DEDE-4585-953E-76ADE71600F9}" sibTransId="{E93A2211-DD23-4A57-98D9-412C2CD972C6}"/>
-    <dgm:cxn modelId="{C8FDFE6F-B59E-44F2-AB88-F2C5B13571CC}" type="presOf" srcId="{EFE26C76-C799-4E11-BAD1-0AE116DF0FEA}" destId="{05C5E93F-0061-44F5-87FB-C5B596DEB4FD}" srcOrd="1" destOrd="0" presId="urn:microsoft.com/office/officeart/2005/8/layout/hProcess7#1"/>
     <dgm:cxn modelId="{25125E32-68DE-4797-8482-B2AAEE72723A}" srcId="{DE05CB6D-D5D2-45BF-A8C4-10726915228B}" destId="{8B7AB85B-C762-499B-80C4-E9B1E3343FFB}" srcOrd="2" destOrd="0" parTransId="{1309AF84-3F6D-4D25-81BD-B87145669152}" sibTransId="{3F4D6235-FF3B-4016-821A-F8F9852EA5CF}"/>
-    <dgm:cxn modelId="{C369ADBE-A57D-436D-91A6-4A1EAF728E60}" type="presOf" srcId="{EE38EAD2-F053-496B-B67B-135E51D0C306}" destId="{719DAA7F-634B-41E5-9272-86BCAFE0606A}" srcOrd="0" destOrd="0" presId="urn:microsoft.com/office/officeart/2005/8/layout/hProcess7#1"/>
-    <dgm:cxn modelId="{0C782E52-38AD-47AB-85B4-7856B5AED779}" type="presOf" srcId="{F10A7F12-33A4-4C5F-85E5-4E47E81798CA}" destId="{757A3E3B-A000-466B-A0EB-F91BE20C79D3}" srcOrd="0" destOrd="0" presId="urn:microsoft.com/office/officeart/2005/8/layout/hProcess7#1"/>
+    <dgm:cxn modelId="{41B88BA8-5018-4FDC-BA58-C148D09883AF}" type="presOf" srcId="{DE05CB6D-D5D2-45BF-A8C4-10726915228B}" destId="{148AD8F7-F59C-45D5-87A0-70BF4A9BAF31}" srcOrd="0" destOrd="0" presId="urn:microsoft.com/office/officeart/2005/8/layout/hProcess7#1"/>
     <dgm:cxn modelId="{6A7E4C58-5DF5-4BFF-84F9-DDA5878E525C}" srcId="{6710E0A0-917F-4184-8B24-C347F85BB78E}" destId="{31302A25-C18E-4526-8A83-E7E0CA52ECEC}" srcOrd="0" destOrd="0" parTransId="{C89850A5-7C5A-4F43-A07A-78B7B038F032}" sibTransId="{DC1DF949-B794-4D23-AC33-09BF20AF9111}"/>
+    <dgm:cxn modelId="{93F797E2-FB7C-45EB-BA29-45E848DEDBAC}" type="presOf" srcId="{F10A7F12-33A4-4C5F-85E5-4E47E81798CA}" destId="{757A3E3B-A000-466B-A0EB-F91BE20C79D3}" srcOrd="0" destOrd="0" presId="urn:microsoft.com/office/officeart/2005/8/layout/hProcess7#1"/>
+    <dgm:cxn modelId="{C5D208F4-B965-46E4-BBBF-D45F54A9075F}" type="presOf" srcId="{EFE26C76-C799-4E11-BAD1-0AE116DF0FEA}" destId="{05C5E93F-0061-44F5-87FB-C5B596DEB4FD}" srcOrd="1" destOrd="0" presId="urn:microsoft.com/office/officeart/2005/8/layout/hProcess7#1"/>
     <dgm:cxn modelId="{4E958B59-691A-44C1-AEE5-0E3C4F8D8CD0}" srcId="{DE05CB6D-D5D2-45BF-A8C4-10726915228B}" destId="{6710E0A0-917F-4184-8B24-C347F85BB78E}" srcOrd="1" destOrd="0" parTransId="{AEF58A99-35FA-4792-B2D5-FEAC429EEBD1}" sibTransId="{1FA3A36A-E9B8-4A80-86CA-39951959EECE}"/>
-    <dgm:cxn modelId="{4F9DC5B3-79A9-4C5E-BF13-AE0CFC8215E0}" type="presOf" srcId="{31302A25-C18E-4526-8A83-E7E0CA52ECEC}" destId="{73284543-1DDF-4655-9E68-AB41BC8AA07F}" srcOrd="0" destOrd="0" presId="urn:microsoft.com/office/officeart/2005/8/layout/hProcess7#1"/>
     <dgm:cxn modelId="{1DB5E978-CA1D-4F1D-8973-BA7E2EF72E1B}" srcId="{DE05CB6D-D5D2-45BF-A8C4-10726915228B}" destId="{115F821E-7864-4F8A-A9CD-697C9FE40A05}" srcOrd="0" destOrd="0" parTransId="{32AFAD37-55D7-4AB4-A512-34EC236E5F7E}" sibTransId="{9A0A36C6-9359-4D9B-8F5F-7312F68949A6}"/>
-    <dgm:cxn modelId="{33949499-40B8-4849-A12F-7FDD5636969D}" type="presOf" srcId="{4B7B5097-E3F3-40F4-A5A8-B1D776B946CC}" destId="{02D8EEDC-148B-4C08-9CA0-FF100E6EE0DF}" srcOrd="0" destOrd="0" presId="urn:microsoft.com/office/officeart/2005/8/layout/hProcess7#1"/>
-    <dgm:cxn modelId="{8DCDF7E9-C40B-49E1-AA49-189F5198E160}" type="presOf" srcId="{8E9AF1EE-72FE-4419-A546-947C847429D5}" destId="{A5461B13-E8AF-4DC3-BCD2-91E2C29F5C6F}" srcOrd="1" destOrd="0" presId="urn:microsoft.com/office/officeart/2005/8/layout/hProcess7#1"/>
-    <dgm:cxn modelId="{56F994ED-A0DF-4128-807B-0B00C07AFB59}" type="presOf" srcId="{6710E0A0-917F-4184-8B24-C347F85BB78E}" destId="{4630D8E5-7B4D-42D8-9266-A43A31D50E56}" srcOrd="1" destOrd="0" presId="urn:microsoft.com/office/officeart/2005/8/layout/hProcess7#1"/>
     <dgm:cxn modelId="{6D867C86-52AF-46B6-B61C-0C000568CBD0}" srcId="{115F821E-7864-4F8A-A9CD-697C9FE40A05}" destId="{F10A7F12-33A4-4C5F-85E5-4E47E81798CA}" srcOrd="0" destOrd="0" parTransId="{E0C877A8-B415-45AA-943B-12E837FA2D1E}" sibTransId="{86E5B1B3-C9B4-4293-8981-5F0297B440E0}"/>
-    <dgm:cxn modelId="{4D521D92-1D7B-4C95-AEB2-A10BD2C44B05}" type="presOf" srcId="{115F821E-7864-4F8A-A9CD-697C9FE40A05}" destId="{D48A74D3-AEA5-4791-8323-D49AAAEEDB58}" srcOrd="1" destOrd="0" presId="urn:microsoft.com/office/officeart/2005/8/layout/hProcess7#1"/>
-    <dgm:cxn modelId="{B55872F4-4DCE-496C-925B-D9D29B05BE7E}" type="presOf" srcId="{4B7B5097-E3F3-40F4-A5A8-B1D776B946CC}" destId="{0532D5D0-6F68-4A7E-B20E-63084A52CF52}" srcOrd="1" destOrd="0" presId="urn:microsoft.com/office/officeart/2005/8/layout/hProcess7#1"/>
+    <dgm:cxn modelId="{288F3ADA-AD8B-4E65-97EF-FA30EABDBD4B}" type="presOf" srcId="{6710E0A0-917F-4184-8B24-C347F85BB78E}" destId="{2AA4C1AA-B62B-4F3F-BE04-FB813ED504B3}" srcOrd="0" destOrd="0" presId="urn:microsoft.com/office/officeart/2005/8/layout/hProcess7#1"/>
+    <dgm:cxn modelId="{3A2F4B5C-8D49-4E9E-BB3A-1C15D85DBB41}" type="presOf" srcId="{8E9AF1EE-72FE-4419-A546-947C847429D5}" destId="{A5461B13-E8AF-4DC3-BCD2-91E2C29F5C6F}" srcOrd="1" destOrd="0" presId="urn:microsoft.com/office/officeart/2005/8/layout/hProcess7#1"/>
+    <dgm:cxn modelId="{093330D4-AB17-4D87-9B5C-9D70F296489F}" type="presOf" srcId="{8B7AB85B-C762-499B-80C4-E9B1E3343FFB}" destId="{6EDFC28B-A841-4ABD-9320-7705FABF6243}" srcOrd="0" destOrd="0" presId="urn:microsoft.com/office/officeart/2005/8/layout/hProcess7#1"/>
     <dgm:cxn modelId="{F9A30059-3DDD-4304-BB5A-73F6AA112C0D}" srcId="{8E9AF1EE-72FE-4419-A546-947C847429D5}" destId="{00FFE4BD-EA49-4D55-98BC-6BFEBEE36A57}" srcOrd="0" destOrd="0" parTransId="{FAF72CBF-BF0A-40B6-BED0-FA7EBA5DA58E}" sibTransId="{2CD304C0-D5BF-4F57-AF88-60F36FF0288C}"/>
-    <dgm:cxn modelId="{0F7F79B0-84F3-4922-8F95-4BFBCAA44BED}" type="presOf" srcId="{8B7AB85B-C762-499B-80C4-E9B1E3343FFB}" destId="{8D8552DA-4B6A-422D-B797-4213CE8CA7A2}" srcOrd="1" destOrd="0" presId="urn:microsoft.com/office/officeart/2005/8/layout/hProcess7#1"/>
-    <dgm:cxn modelId="{3663B6B7-5E19-41ED-918C-270195EBA7AE}" type="presOf" srcId="{53D41681-0774-4690-8051-85900C5D4AA2}" destId="{84A7D860-832A-4AFE-9ACC-F1F01449F562}" srcOrd="0" destOrd="0" presId="urn:microsoft.com/office/officeart/2005/8/layout/hProcess7#1"/>
-    <dgm:cxn modelId="{22FD929C-4C80-4AAF-925A-3780A042B28C}" type="presParOf" srcId="{148AD8F7-F59C-45D5-87A0-70BF4A9BAF31}" destId="{35828217-981A-4340-A25E-58DCFBD3AD3D}" srcOrd="0" destOrd="0" presId="urn:microsoft.com/office/officeart/2005/8/layout/hProcess7#1"/>
-    <dgm:cxn modelId="{970803CC-2B4E-4E43-B9DB-824E0E0C2FBF}" type="presParOf" srcId="{35828217-981A-4340-A25E-58DCFBD3AD3D}" destId="{FEACC056-6210-43FD-8A30-9766D6AC58D6}" srcOrd="0" destOrd="0" presId="urn:microsoft.com/office/officeart/2005/8/layout/hProcess7#1"/>
-    <dgm:cxn modelId="{A0ABD6AC-81EC-4BB6-8B0C-E6A2E0CC28DD}" type="presParOf" srcId="{35828217-981A-4340-A25E-58DCFBD3AD3D}" destId="{D48A74D3-AEA5-4791-8323-D49AAAEEDB58}" srcOrd="1" destOrd="0" presId="urn:microsoft.com/office/officeart/2005/8/layout/hProcess7#1"/>
-    <dgm:cxn modelId="{581E9964-6562-4862-A230-F4B5D746B0B3}" type="presParOf" srcId="{35828217-981A-4340-A25E-58DCFBD3AD3D}" destId="{757A3E3B-A000-466B-A0EB-F91BE20C79D3}" srcOrd="2" destOrd="0" presId="urn:microsoft.com/office/officeart/2005/8/layout/hProcess7#1"/>
-    <dgm:cxn modelId="{B91DBE79-4742-4157-BBC9-1BD778FF8E52}" type="presParOf" srcId="{148AD8F7-F59C-45D5-87A0-70BF4A9BAF31}" destId="{4F7C9F56-516F-4555-9FC8-602573B24E5E}" srcOrd="1" destOrd="0" presId="urn:microsoft.com/office/officeart/2005/8/layout/hProcess7#1"/>
-    <dgm:cxn modelId="{63DD0F9D-6766-47A9-B92A-80CCEEA90E58}" type="presParOf" srcId="{148AD8F7-F59C-45D5-87A0-70BF4A9BAF31}" destId="{39507BF9-5E33-4BAF-A948-56D87CB1E9D1}" srcOrd="2" destOrd="0" presId="urn:microsoft.com/office/officeart/2005/8/layout/hProcess7#1"/>
-    <dgm:cxn modelId="{9FD24034-8C1C-4CA1-BD62-6F5C5ABD68D5}" type="presParOf" srcId="{39507BF9-5E33-4BAF-A948-56D87CB1E9D1}" destId="{0A3A0D6C-EBA0-40CB-AEAA-B876E227ED19}" srcOrd="0" destOrd="0" presId="urn:microsoft.com/office/officeart/2005/8/layout/hProcess7#1"/>
-    <dgm:cxn modelId="{45581131-4C50-43AA-995F-B8D15706FE28}" type="presParOf" srcId="{39507BF9-5E33-4BAF-A948-56D87CB1E9D1}" destId="{F725808D-03E4-4F20-90FE-AE5D6DFFCDC3}" srcOrd="1" destOrd="0" presId="urn:microsoft.com/office/officeart/2005/8/layout/hProcess7#1"/>
-    <dgm:cxn modelId="{05A4E171-6C01-431F-B39B-24CA51483038}" type="presParOf" srcId="{39507BF9-5E33-4BAF-A948-56D87CB1E9D1}" destId="{7AD3DFF7-8815-437A-84C5-80C21B92DB9F}" srcOrd="2" destOrd="0" presId="urn:microsoft.com/office/officeart/2005/8/layout/hProcess7#1"/>
-    <dgm:cxn modelId="{EA9B2EE4-328D-4CDC-A91F-3E23D34C07A8}" type="presParOf" srcId="{148AD8F7-F59C-45D5-87A0-70BF4A9BAF31}" destId="{7CE02653-1DCE-4831-AB2A-76AEB5B2629A}" srcOrd="3" destOrd="0" presId="urn:microsoft.com/office/officeart/2005/8/layout/hProcess7#1"/>
-    <dgm:cxn modelId="{50A751F6-6FC6-4E07-BFF9-5E45553A5869}" type="presParOf" srcId="{148AD8F7-F59C-45D5-87A0-70BF4A9BAF31}" destId="{4C156AFB-91CA-45A5-9D31-B5CB0FE6447E}" srcOrd="4" destOrd="0" presId="urn:microsoft.com/office/officeart/2005/8/layout/hProcess7#1"/>
-    <dgm:cxn modelId="{1B2A3C4F-449A-488A-B681-E1B8FA6DB0F1}" type="presParOf" srcId="{4C156AFB-91CA-45A5-9D31-B5CB0FE6447E}" destId="{2AA4C1AA-B62B-4F3F-BE04-FB813ED504B3}" srcOrd="0" destOrd="0" presId="urn:microsoft.com/office/officeart/2005/8/layout/hProcess7#1"/>
-    <dgm:cxn modelId="{65A1D765-F8A1-43F5-A482-1BDD61FB8A3E}" type="presParOf" srcId="{4C156AFB-91CA-45A5-9D31-B5CB0FE6447E}" destId="{4630D8E5-7B4D-42D8-9266-A43A31D50E56}" srcOrd="1" destOrd="0" presId="urn:microsoft.com/office/officeart/2005/8/layout/hProcess7#1"/>
-    <dgm:cxn modelId="{90AD0913-E1F0-4AED-8BE2-3B16E92E1D0D}" type="presParOf" srcId="{4C156AFB-91CA-45A5-9D31-B5CB0FE6447E}" destId="{73284543-1DDF-4655-9E68-AB41BC8AA07F}" srcOrd="2" destOrd="0" presId="urn:microsoft.com/office/officeart/2005/8/layout/hProcess7#1"/>
-    <dgm:cxn modelId="{43C17395-950F-4A73-9139-37F033979DF6}" type="presParOf" srcId="{148AD8F7-F59C-45D5-87A0-70BF4A9BAF31}" destId="{5EAEFD0C-8287-4970-AC5C-C4D6A45A18C2}" srcOrd="5" destOrd="0" presId="urn:microsoft.com/office/officeart/2005/8/layout/hProcess7#1"/>
-    <dgm:cxn modelId="{CD423383-4996-477B-BD5F-E224B822862D}" type="presParOf" srcId="{148AD8F7-F59C-45D5-87A0-70BF4A9BAF31}" destId="{E61E9B13-69AA-4CC3-B9C8-F85A2C866A9F}" srcOrd="6" destOrd="0" presId="urn:microsoft.com/office/officeart/2005/8/layout/hProcess7#1"/>
-    <dgm:cxn modelId="{33702A4E-F583-4965-8F2A-FE6B48C058FE}" type="presParOf" srcId="{E61E9B13-69AA-4CC3-B9C8-F85A2C866A9F}" destId="{226CEDAC-A91B-4DEA-9998-78C25E264520}" srcOrd="0" destOrd="0" presId="urn:microsoft.com/office/officeart/2005/8/layout/hProcess7#1"/>
-    <dgm:cxn modelId="{9EB281A8-F253-4715-93C5-F3964B200B1E}" type="presParOf" srcId="{E61E9B13-69AA-4CC3-B9C8-F85A2C866A9F}" destId="{4CCA2783-8268-4DA8-BCEF-EEAA5F409052}" srcOrd="1" destOrd="0" presId="urn:microsoft.com/office/officeart/2005/8/layout/hProcess7#1"/>
-    <dgm:cxn modelId="{4D05EF07-3ACF-4922-9FEA-91019AFDC4A6}" type="presParOf" srcId="{E61E9B13-69AA-4CC3-B9C8-F85A2C866A9F}" destId="{AC13AB8A-8D60-4933-82D1-C83056583747}" srcOrd="2" destOrd="0" presId="urn:microsoft.com/office/officeart/2005/8/layout/hProcess7#1"/>
-    <dgm:cxn modelId="{723EDB0E-97FE-414F-ACDB-289FA82534AB}" type="presParOf" srcId="{148AD8F7-F59C-45D5-87A0-70BF4A9BAF31}" destId="{A8E52384-75A7-4EDF-B693-A6258FA2B0A6}" srcOrd="7" destOrd="0" presId="urn:microsoft.com/office/officeart/2005/8/layout/hProcess7#1"/>
-    <dgm:cxn modelId="{6017B0EA-17DF-44D0-8CFD-DD072A79195B}" type="presParOf" srcId="{148AD8F7-F59C-45D5-87A0-70BF4A9BAF31}" destId="{A3729DB1-0E51-4C54-9157-CE59DECD1361}" srcOrd="8" destOrd="0" presId="urn:microsoft.com/office/officeart/2005/8/layout/hProcess7#1"/>
-    <dgm:cxn modelId="{31C7E33B-DA20-4A33-AA72-3486EEE47D5A}" type="presParOf" srcId="{A3729DB1-0E51-4C54-9157-CE59DECD1361}" destId="{6EDFC28B-A841-4ABD-9320-7705FABF6243}" srcOrd="0" destOrd="0" presId="urn:microsoft.com/office/officeart/2005/8/layout/hProcess7#1"/>
-    <dgm:cxn modelId="{13CB591E-22C8-4375-80FA-1DE424F15C10}" type="presParOf" srcId="{A3729DB1-0E51-4C54-9157-CE59DECD1361}" destId="{8D8552DA-4B6A-422D-B797-4213CE8CA7A2}" srcOrd="1" destOrd="0" presId="urn:microsoft.com/office/officeart/2005/8/layout/hProcess7#1"/>
-    <dgm:cxn modelId="{A778A437-81D7-4CB9-96B7-CD56DF4E0728}" type="presParOf" srcId="{A3729DB1-0E51-4C54-9157-CE59DECD1361}" destId="{84A7D860-832A-4AFE-9ACC-F1F01449F562}" srcOrd="2" destOrd="0" presId="urn:microsoft.com/office/officeart/2005/8/layout/hProcess7#1"/>
-    <dgm:cxn modelId="{3E531032-1C9D-4625-993D-46B8C076734A}" type="presParOf" srcId="{148AD8F7-F59C-45D5-87A0-70BF4A9BAF31}" destId="{38FE02E6-68EE-41BF-82F1-E25972F20A27}" srcOrd="9" destOrd="0" presId="urn:microsoft.com/office/officeart/2005/8/layout/hProcess7#1"/>
-    <dgm:cxn modelId="{31C59FA1-8CED-4412-B8C9-50264394E09C}" type="presParOf" srcId="{148AD8F7-F59C-45D5-87A0-70BF4A9BAF31}" destId="{3B74C2BA-44E1-4271-86EC-FEAA18D1EB8D}" srcOrd="10" destOrd="0" presId="urn:microsoft.com/office/officeart/2005/8/layout/hProcess7#1"/>
-    <dgm:cxn modelId="{AF51058A-2F80-4A6B-9CDE-428CD8182262}" type="presParOf" srcId="{3B74C2BA-44E1-4271-86EC-FEAA18D1EB8D}" destId="{F35C9513-7555-4263-B1CE-F720BE28EC18}" srcOrd="0" destOrd="0" presId="urn:microsoft.com/office/officeart/2005/8/layout/hProcess7#1"/>
-    <dgm:cxn modelId="{AAC36187-897C-4F0B-80CB-326CFA525E77}" type="presParOf" srcId="{3B74C2BA-44E1-4271-86EC-FEAA18D1EB8D}" destId="{BB49C5F5-E89C-48A7-A071-EFDBF1250723}" srcOrd="1" destOrd="0" presId="urn:microsoft.com/office/officeart/2005/8/layout/hProcess7#1"/>
-    <dgm:cxn modelId="{C97C2E32-3829-447A-9F22-FB25FB347D26}" type="presParOf" srcId="{3B74C2BA-44E1-4271-86EC-FEAA18D1EB8D}" destId="{DAE51FDD-3112-44F8-B73C-531118099CD0}" srcOrd="2" destOrd="0" presId="urn:microsoft.com/office/officeart/2005/8/layout/hProcess7#1"/>
-    <dgm:cxn modelId="{D65CD6FE-6345-4440-8BA1-0D8565BAB534}" type="presParOf" srcId="{148AD8F7-F59C-45D5-87A0-70BF4A9BAF31}" destId="{6C4366B9-35A4-4BC3-846B-C96065C001D3}" srcOrd="11" destOrd="0" presId="urn:microsoft.com/office/officeart/2005/8/layout/hProcess7#1"/>
-    <dgm:cxn modelId="{5A5A24BC-B6E8-4D69-BB5E-781AF8D1C828}" type="presParOf" srcId="{148AD8F7-F59C-45D5-87A0-70BF4A9BAF31}" destId="{E3B721CE-3020-4E98-9BEE-C5EF2ABAE977}" srcOrd="12" destOrd="0" presId="urn:microsoft.com/office/officeart/2005/8/layout/hProcess7#1"/>
-    <dgm:cxn modelId="{BD1ECA64-63CB-445C-A4E1-FDE56F731EAD}" type="presParOf" srcId="{E3B721CE-3020-4E98-9BEE-C5EF2ABAE977}" destId="{5F2A11EB-85B4-4BD8-8F1B-22D477F9C864}" srcOrd="0" destOrd="0" presId="urn:microsoft.com/office/officeart/2005/8/layout/hProcess7#1"/>
-    <dgm:cxn modelId="{14E5C6EE-56D2-4CB0-A180-37322F69402F}" type="presParOf" srcId="{E3B721CE-3020-4E98-9BEE-C5EF2ABAE977}" destId="{05C5E93F-0061-44F5-87FB-C5B596DEB4FD}" srcOrd="1" destOrd="0" presId="urn:microsoft.com/office/officeart/2005/8/layout/hProcess7#1"/>
-    <dgm:cxn modelId="{887BE7D0-C57B-49A0-824D-9888EFD94E1E}" type="presParOf" srcId="{E3B721CE-3020-4E98-9BEE-C5EF2ABAE977}" destId="{719DAA7F-634B-41E5-9272-86BCAFE0606A}" srcOrd="2" destOrd="0" presId="urn:microsoft.com/office/officeart/2005/8/layout/hProcess7#1"/>
-    <dgm:cxn modelId="{AF615FC9-675C-47BE-B153-A0139236190D}" type="presParOf" srcId="{148AD8F7-F59C-45D5-87A0-70BF4A9BAF31}" destId="{CCAD002B-A69D-4459-B7B6-E81A70A3EC73}" srcOrd="13" destOrd="0" presId="urn:microsoft.com/office/officeart/2005/8/layout/hProcess7#1"/>
-    <dgm:cxn modelId="{858EF471-D620-4455-9D5B-6B01D3B1BDE6}" type="presParOf" srcId="{148AD8F7-F59C-45D5-87A0-70BF4A9BAF31}" destId="{5B6656A7-394C-487B-923B-7565A0CD74CD}" srcOrd="14" destOrd="0" presId="urn:microsoft.com/office/officeart/2005/8/layout/hProcess7#1"/>
-    <dgm:cxn modelId="{AB950532-862F-4EC8-9732-12F4511ADE7A}" type="presParOf" srcId="{5B6656A7-394C-487B-923B-7565A0CD74CD}" destId="{BE3BE3CA-2ACC-4312-ABB6-0B38F7ACDDB1}" srcOrd="0" destOrd="0" presId="urn:microsoft.com/office/officeart/2005/8/layout/hProcess7#1"/>
-    <dgm:cxn modelId="{05E15D6B-04A0-442B-9E43-3653A57BC789}" type="presParOf" srcId="{5B6656A7-394C-487B-923B-7565A0CD74CD}" destId="{53A0ACB7-0B90-4B9B-8368-434977D04CB5}" srcOrd="1" destOrd="0" presId="urn:microsoft.com/office/officeart/2005/8/layout/hProcess7#1"/>
-    <dgm:cxn modelId="{2FFE52E8-DFF9-4581-BC18-1D20BF0FE088}" type="presParOf" srcId="{5B6656A7-394C-487B-923B-7565A0CD74CD}" destId="{A33F739B-D17B-410D-A256-6963DD5A58BA}" srcOrd="2" destOrd="0" presId="urn:microsoft.com/office/officeart/2005/8/layout/hProcess7#1"/>
-    <dgm:cxn modelId="{FF9E25B7-68B4-4B1D-9713-6DEA4E235BAF}" type="presParOf" srcId="{148AD8F7-F59C-45D5-87A0-70BF4A9BAF31}" destId="{FAD09860-448A-4C21-A211-10FC5EDCF7C2}" srcOrd="15" destOrd="0" presId="urn:microsoft.com/office/officeart/2005/8/layout/hProcess7#1"/>
-    <dgm:cxn modelId="{34FF7587-932C-45DF-BB9E-5D82EF223127}" type="presParOf" srcId="{148AD8F7-F59C-45D5-87A0-70BF4A9BAF31}" destId="{67486F58-56F3-4A30-98C4-23A71FCD1AEC}" srcOrd="16" destOrd="0" presId="urn:microsoft.com/office/officeart/2005/8/layout/hProcess7#1"/>
-    <dgm:cxn modelId="{BA6491E8-6E88-4092-BA4F-30BFEA5D8C07}" type="presParOf" srcId="{67486F58-56F3-4A30-98C4-23A71FCD1AEC}" destId="{C04048AD-9600-435D-ADAE-DF5AE90CCC55}" srcOrd="0" destOrd="0" presId="urn:microsoft.com/office/officeart/2005/8/layout/hProcess7#1"/>
-    <dgm:cxn modelId="{37AC844C-AE64-4452-A063-3A468AED4DBD}" type="presParOf" srcId="{67486F58-56F3-4A30-98C4-23A71FCD1AEC}" destId="{A5461B13-E8AF-4DC3-BCD2-91E2C29F5C6F}" srcOrd="1" destOrd="0" presId="urn:microsoft.com/office/officeart/2005/8/layout/hProcess7#1"/>
-    <dgm:cxn modelId="{DDC6D459-828D-4F67-A01F-27265B3816F8}" type="presParOf" srcId="{67486F58-56F3-4A30-98C4-23A71FCD1AEC}" destId="{C8C45A37-6FF2-4B0B-A4DA-2DE6EE217831}" srcOrd="2" destOrd="0" presId="urn:microsoft.com/office/officeart/2005/8/layout/hProcess7#1"/>
-    <dgm:cxn modelId="{7B10BE16-495D-42FE-A6F6-AC013CE70F1A}" type="presParOf" srcId="{148AD8F7-F59C-45D5-87A0-70BF4A9BAF31}" destId="{BEB0C815-ED0D-4DB0-9C5D-F30B354B9DE4}" srcOrd="17" destOrd="0" presId="urn:microsoft.com/office/officeart/2005/8/layout/hProcess7#1"/>
-    <dgm:cxn modelId="{2C24F0E3-ADB9-4294-BF5E-7033C9E6DFA3}" type="presParOf" srcId="{148AD8F7-F59C-45D5-87A0-70BF4A9BAF31}" destId="{9E8A2AC8-D512-4C08-85C3-2BEE36E9EEBB}" srcOrd="18" destOrd="0" presId="urn:microsoft.com/office/officeart/2005/8/layout/hProcess7#1"/>
-    <dgm:cxn modelId="{A7B1473F-496A-4887-ADF1-59AA37738BC6}" type="presParOf" srcId="{9E8A2AC8-D512-4C08-85C3-2BEE36E9EEBB}" destId="{70726D10-50A8-47B2-A920-6B44261CB338}" srcOrd="0" destOrd="0" presId="urn:microsoft.com/office/officeart/2005/8/layout/hProcess7#1"/>
-    <dgm:cxn modelId="{E0A11FDC-9013-4372-B000-1787CDC394B0}" type="presParOf" srcId="{9E8A2AC8-D512-4C08-85C3-2BEE36E9EEBB}" destId="{08D7ABF3-6A92-47E1-B305-32B5524BFE59}" srcOrd="1" destOrd="0" presId="urn:microsoft.com/office/officeart/2005/8/layout/hProcess7#1"/>
-    <dgm:cxn modelId="{2BEBB328-489D-490A-8F93-2A873D2C0D29}" type="presParOf" srcId="{9E8A2AC8-D512-4C08-85C3-2BEE36E9EEBB}" destId="{71083D24-5B4E-456C-821C-A609E08ED5D1}" srcOrd="2" destOrd="0" presId="urn:microsoft.com/office/officeart/2005/8/layout/hProcess7#1"/>
-    <dgm:cxn modelId="{1216DA46-681A-4FA8-9324-BB6CFD896032}" type="presParOf" srcId="{148AD8F7-F59C-45D5-87A0-70BF4A9BAF31}" destId="{5A7B9151-5768-4975-AE5B-36A5EF7D58F7}" srcOrd="19" destOrd="0" presId="urn:microsoft.com/office/officeart/2005/8/layout/hProcess7#1"/>
-    <dgm:cxn modelId="{9482ABF9-8BBE-4930-8DA2-66CD23C0C1D2}" type="presParOf" srcId="{148AD8F7-F59C-45D5-87A0-70BF4A9BAF31}" destId="{AB1DC0D2-52DA-4B21-B734-E5EF05D6D87D}" srcOrd="20" destOrd="0" presId="urn:microsoft.com/office/officeart/2005/8/layout/hProcess7#1"/>
-    <dgm:cxn modelId="{5ACE3A7A-4581-445F-9993-C23A40086013}" type="presParOf" srcId="{AB1DC0D2-52DA-4B21-B734-E5EF05D6D87D}" destId="{02D8EEDC-148B-4C08-9CA0-FF100E6EE0DF}" srcOrd="0" destOrd="0" presId="urn:microsoft.com/office/officeart/2005/8/layout/hProcess7#1"/>
-    <dgm:cxn modelId="{4FEC9A59-EB81-44B2-820A-EEA06D1A8F23}" type="presParOf" srcId="{AB1DC0D2-52DA-4B21-B734-E5EF05D6D87D}" destId="{0532D5D0-6F68-4A7E-B20E-63084A52CF52}" srcOrd="1" destOrd="0" presId="urn:microsoft.com/office/officeart/2005/8/layout/hProcess7#1"/>
-    <dgm:cxn modelId="{DAD16317-D0A2-4884-BFC5-D8B7077B4CC2}" type="presParOf" srcId="{AB1DC0D2-52DA-4B21-B734-E5EF05D6D87D}" destId="{24BB755B-FE86-4B5A-BA35-C92F2A9BE04A}" srcOrd="2" destOrd="0" presId="urn:microsoft.com/office/officeart/2005/8/layout/hProcess7#1"/>
+    <dgm:cxn modelId="{1781BE97-4288-4DDB-934F-CD507C95B3F9}" type="presOf" srcId="{115F821E-7864-4F8A-A9CD-697C9FE40A05}" destId="{FEACC056-6210-43FD-8A30-9766D6AC58D6}" srcOrd="0" destOrd="0" presId="urn:microsoft.com/office/officeart/2005/8/layout/hProcess7#1"/>
+    <dgm:cxn modelId="{E0F3FA3C-FB91-47B0-AF53-12561C3890A4}" type="presOf" srcId="{8E9AF1EE-72FE-4419-A546-947C847429D5}" destId="{C04048AD-9600-435D-ADAE-DF5AE90CCC55}" srcOrd="0" destOrd="0" presId="urn:microsoft.com/office/officeart/2005/8/layout/hProcess7#1"/>
+    <dgm:cxn modelId="{1C71DC2E-1107-4939-BF8F-B6603D437DAE}" type="presParOf" srcId="{148AD8F7-F59C-45D5-87A0-70BF4A9BAF31}" destId="{35828217-981A-4340-A25E-58DCFBD3AD3D}" srcOrd="0" destOrd="0" presId="urn:microsoft.com/office/officeart/2005/8/layout/hProcess7#1"/>
+    <dgm:cxn modelId="{C71191BF-D3D3-4455-8264-792C5C33DE3B}" type="presParOf" srcId="{35828217-981A-4340-A25E-58DCFBD3AD3D}" destId="{FEACC056-6210-43FD-8A30-9766D6AC58D6}" srcOrd="0" destOrd="0" presId="urn:microsoft.com/office/officeart/2005/8/layout/hProcess7#1"/>
+    <dgm:cxn modelId="{08E125F0-E46E-4989-BEC5-7A5B44D86833}" type="presParOf" srcId="{35828217-981A-4340-A25E-58DCFBD3AD3D}" destId="{D48A74D3-AEA5-4791-8323-D49AAAEEDB58}" srcOrd="1" destOrd="0" presId="urn:microsoft.com/office/officeart/2005/8/layout/hProcess7#1"/>
+    <dgm:cxn modelId="{5A1E6B1C-C0C7-4F34-9DF5-71FBB8346871}" type="presParOf" srcId="{35828217-981A-4340-A25E-58DCFBD3AD3D}" destId="{757A3E3B-A000-466B-A0EB-F91BE20C79D3}" srcOrd="2" destOrd="0" presId="urn:microsoft.com/office/officeart/2005/8/layout/hProcess7#1"/>
+    <dgm:cxn modelId="{5C07BAD8-2221-470F-8E23-2939404B95D5}" type="presParOf" srcId="{148AD8F7-F59C-45D5-87A0-70BF4A9BAF31}" destId="{4F7C9F56-516F-4555-9FC8-602573B24E5E}" srcOrd="1" destOrd="0" presId="urn:microsoft.com/office/officeart/2005/8/layout/hProcess7#1"/>
+    <dgm:cxn modelId="{B67569C8-1A8A-4796-B382-B934CC63A0C6}" type="presParOf" srcId="{148AD8F7-F59C-45D5-87A0-70BF4A9BAF31}" destId="{39507BF9-5E33-4BAF-A948-56D87CB1E9D1}" srcOrd="2" destOrd="0" presId="urn:microsoft.com/office/officeart/2005/8/layout/hProcess7#1"/>
+    <dgm:cxn modelId="{98A57B94-5303-4A81-BC12-239AF5482171}" type="presParOf" srcId="{39507BF9-5E33-4BAF-A948-56D87CB1E9D1}" destId="{0A3A0D6C-EBA0-40CB-AEAA-B876E227ED19}" srcOrd="0" destOrd="0" presId="urn:microsoft.com/office/officeart/2005/8/layout/hProcess7#1"/>
+    <dgm:cxn modelId="{86506CC3-D751-4C50-8541-F8564F1DA730}" type="presParOf" srcId="{39507BF9-5E33-4BAF-A948-56D87CB1E9D1}" destId="{F725808D-03E4-4F20-90FE-AE5D6DFFCDC3}" srcOrd="1" destOrd="0" presId="urn:microsoft.com/office/officeart/2005/8/layout/hProcess7#1"/>
+    <dgm:cxn modelId="{9AF2B4B7-E9F3-4A92-A5EB-BF444E33EAD0}" type="presParOf" srcId="{39507BF9-5E33-4BAF-A948-56D87CB1E9D1}" destId="{7AD3DFF7-8815-437A-84C5-80C21B92DB9F}" srcOrd="2" destOrd="0" presId="urn:microsoft.com/office/officeart/2005/8/layout/hProcess7#1"/>
+    <dgm:cxn modelId="{93D8E4C5-2555-4D13-88F1-C7CED8991C51}" type="presParOf" srcId="{148AD8F7-F59C-45D5-87A0-70BF4A9BAF31}" destId="{7CE02653-1DCE-4831-AB2A-76AEB5B2629A}" srcOrd="3" destOrd="0" presId="urn:microsoft.com/office/officeart/2005/8/layout/hProcess7#1"/>
+    <dgm:cxn modelId="{4238DDC2-580E-4C95-83ED-9D6F99129C81}" type="presParOf" srcId="{148AD8F7-F59C-45D5-87A0-70BF4A9BAF31}" destId="{4C156AFB-91CA-45A5-9D31-B5CB0FE6447E}" srcOrd="4" destOrd="0" presId="urn:microsoft.com/office/officeart/2005/8/layout/hProcess7#1"/>
+    <dgm:cxn modelId="{01F6868E-5AA0-451C-8A93-6A9EC65A6A51}" type="presParOf" srcId="{4C156AFB-91CA-45A5-9D31-B5CB0FE6447E}" destId="{2AA4C1AA-B62B-4F3F-BE04-FB813ED504B3}" srcOrd="0" destOrd="0" presId="urn:microsoft.com/office/officeart/2005/8/layout/hProcess7#1"/>
+    <dgm:cxn modelId="{9A59F27E-8EAD-4054-947D-4D6FEEFD9FEB}" type="presParOf" srcId="{4C156AFB-91CA-45A5-9D31-B5CB0FE6447E}" destId="{4630D8E5-7B4D-42D8-9266-A43A31D50E56}" srcOrd="1" destOrd="0" presId="urn:microsoft.com/office/officeart/2005/8/layout/hProcess7#1"/>
+    <dgm:cxn modelId="{51474D41-1714-4814-BA66-E5F15F1EAD6D}" type="presParOf" srcId="{4C156AFB-91CA-45A5-9D31-B5CB0FE6447E}" destId="{73284543-1DDF-4655-9E68-AB41BC8AA07F}" srcOrd="2" destOrd="0" presId="urn:microsoft.com/office/officeart/2005/8/layout/hProcess7#1"/>
+    <dgm:cxn modelId="{8A52ED2C-367E-4B8A-8177-9791C49D697E}" type="presParOf" srcId="{148AD8F7-F59C-45D5-87A0-70BF4A9BAF31}" destId="{5EAEFD0C-8287-4970-AC5C-C4D6A45A18C2}" srcOrd="5" destOrd="0" presId="urn:microsoft.com/office/officeart/2005/8/layout/hProcess7#1"/>
+    <dgm:cxn modelId="{BAD720CF-8940-4665-B652-96DA5A5A1E32}" type="presParOf" srcId="{148AD8F7-F59C-45D5-87A0-70BF4A9BAF31}" destId="{E61E9B13-69AA-4CC3-B9C8-F85A2C866A9F}" srcOrd="6" destOrd="0" presId="urn:microsoft.com/office/officeart/2005/8/layout/hProcess7#1"/>
+    <dgm:cxn modelId="{0581A53F-F3B6-46FF-B0E7-396466F696BC}" type="presParOf" srcId="{E61E9B13-69AA-4CC3-B9C8-F85A2C866A9F}" destId="{226CEDAC-A91B-4DEA-9998-78C25E264520}" srcOrd="0" destOrd="0" presId="urn:microsoft.com/office/officeart/2005/8/layout/hProcess7#1"/>
+    <dgm:cxn modelId="{DAFE3894-EAA0-40DE-827B-DED023924C1B}" type="presParOf" srcId="{E61E9B13-69AA-4CC3-B9C8-F85A2C866A9F}" destId="{4CCA2783-8268-4DA8-BCEF-EEAA5F409052}" srcOrd="1" destOrd="0" presId="urn:microsoft.com/office/officeart/2005/8/layout/hProcess7#1"/>
+    <dgm:cxn modelId="{F6307A25-0DF1-49BE-8713-C19EAD4222FC}" type="presParOf" srcId="{E61E9B13-69AA-4CC3-B9C8-F85A2C866A9F}" destId="{AC13AB8A-8D60-4933-82D1-C83056583747}" srcOrd="2" destOrd="0" presId="urn:microsoft.com/office/officeart/2005/8/layout/hProcess7#1"/>
+    <dgm:cxn modelId="{6E1A7CC3-47A8-47D9-BF33-84DE2CF24232}" type="presParOf" srcId="{148AD8F7-F59C-45D5-87A0-70BF4A9BAF31}" destId="{A8E52384-75A7-4EDF-B693-A6258FA2B0A6}" srcOrd="7" destOrd="0" presId="urn:microsoft.com/office/officeart/2005/8/layout/hProcess7#1"/>
+    <dgm:cxn modelId="{3AEEBF11-0925-4750-8F7C-DAB16BC07084}" type="presParOf" srcId="{148AD8F7-F59C-45D5-87A0-70BF4A9BAF31}" destId="{A3729DB1-0E51-4C54-9157-CE59DECD1361}" srcOrd="8" destOrd="0" presId="urn:microsoft.com/office/officeart/2005/8/layout/hProcess7#1"/>
+    <dgm:cxn modelId="{BA6F7A42-49A0-44CD-9A28-B14EDD8F4593}" type="presParOf" srcId="{A3729DB1-0E51-4C54-9157-CE59DECD1361}" destId="{6EDFC28B-A841-4ABD-9320-7705FABF6243}" srcOrd="0" destOrd="0" presId="urn:microsoft.com/office/officeart/2005/8/layout/hProcess7#1"/>
+    <dgm:cxn modelId="{8125B458-EF81-4426-B236-C53AF43D767D}" type="presParOf" srcId="{A3729DB1-0E51-4C54-9157-CE59DECD1361}" destId="{8D8552DA-4B6A-422D-B797-4213CE8CA7A2}" srcOrd="1" destOrd="0" presId="urn:microsoft.com/office/officeart/2005/8/layout/hProcess7#1"/>
+    <dgm:cxn modelId="{6735445A-F350-4ED7-BBA9-BCA10BD5CFAE}" type="presParOf" srcId="{A3729DB1-0E51-4C54-9157-CE59DECD1361}" destId="{84A7D860-832A-4AFE-9ACC-F1F01449F562}" srcOrd="2" destOrd="0" presId="urn:microsoft.com/office/officeart/2005/8/layout/hProcess7#1"/>
+    <dgm:cxn modelId="{760FB90E-2EEA-4263-8F55-502B6ED45965}" type="presParOf" srcId="{148AD8F7-F59C-45D5-87A0-70BF4A9BAF31}" destId="{38FE02E6-68EE-41BF-82F1-E25972F20A27}" srcOrd="9" destOrd="0" presId="urn:microsoft.com/office/officeart/2005/8/layout/hProcess7#1"/>
+    <dgm:cxn modelId="{5F42D60E-189C-4AC3-A10F-E18C75D59AC4}" type="presParOf" srcId="{148AD8F7-F59C-45D5-87A0-70BF4A9BAF31}" destId="{3B74C2BA-44E1-4271-86EC-FEAA18D1EB8D}" srcOrd="10" destOrd="0" presId="urn:microsoft.com/office/officeart/2005/8/layout/hProcess7#1"/>
+    <dgm:cxn modelId="{17648936-6CE4-42D4-9369-8C812039BF22}" type="presParOf" srcId="{3B74C2BA-44E1-4271-86EC-FEAA18D1EB8D}" destId="{F35C9513-7555-4263-B1CE-F720BE28EC18}" srcOrd="0" destOrd="0" presId="urn:microsoft.com/office/officeart/2005/8/layout/hProcess7#1"/>
+    <dgm:cxn modelId="{DA7D5321-DF6D-4D6B-B8A9-484193DEB057}" type="presParOf" srcId="{3B74C2BA-44E1-4271-86EC-FEAA18D1EB8D}" destId="{BB49C5F5-E89C-48A7-A071-EFDBF1250723}" srcOrd="1" destOrd="0" presId="urn:microsoft.com/office/officeart/2005/8/layout/hProcess7#1"/>
+    <dgm:cxn modelId="{E655EC51-2587-441F-9917-008D625B7491}" type="presParOf" srcId="{3B74C2BA-44E1-4271-86EC-FEAA18D1EB8D}" destId="{DAE51FDD-3112-44F8-B73C-531118099CD0}" srcOrd="2" destOrd="0" presId="urn:microsoft.com/office/officeart/2005/8/layout/hProcess7#1"/>
+    <dgm:cxn modelId="{568096D1-AFF5-4DED-8F26-9B979D1DFDDF}" type="presParOf" srcId="{148AD8F7-F59C-45D5-87A0-70BF4A9BAF31}" destId="{6C4366B9-35A4-4BC3-846B-C96065C001D3}" srcOrd="11" destOrd="0" presId="urn:microsoft.com/office/officeart/2005/8/layout/hProcess7#1"/>
+    <dgm:cxn modelId="{1DE604B1-4C93-489A-8C62-127E579E5DE5}" type="presParOf" srcId="{148AD8F7-F59C-45D5-87A0-70BF4A9BAF31}" destId="{E3B721CE-3020-4E98-9BEE-C5EF2ABAE977}" srcOrd="12" destOrd="0" presId="urn:microsoft.com/office/officeart/2005/8/layout/hProcess7#1"/>
+    <dgm:cxn modelId="{295671F1-0B05-479E-92F2-900808796A86}" type="presParOf" srcId="{E3B721CE-3020-4E98-9BEE-C5EF2ABAE977}" destId="{5F2A11EB-85B4-4BD8-8F1B-22D477F9C864}" srcOrd="0" destOrd="0" presId="urn:microsoft.com/office/officeart/2005/8/layout/hProcess7#1"/>
+    <dgm:cxn modelId="{6D5D5CD1-A76D-4345-ACD5-DA9A59E5F880}" type="presParOf" srcId="{E3B721CE-3020-4E98-9BEE-C5EF2ABAE977}" destId="{05C5E93F-0061-44F5-87FB-C5B596DEB4FD}" srcOrd="1" destOrd="0" presId="urn:microsoft.com/office/officeart/2005/8/layout/hProcess7#1"/>
+    <dgm:cxn modelId="{2E4680E6-11F4-4D02-96BF-CEBCF90C5493}" type="presParOf" srcId="{E3B721CE-3020-4E98-9BEE-C5EF2ABAE977}" destId="{719DAA7F-634B-41E5-9272-86BCAFE0606A}" srcOrd="2" destOrd="0" presId="urn:microsoft.com/office/officeart/2005/8/layout/hProcess7#1"/>
+    <dgm:cxn modelId="{237300BC-1E47-4829-B66E-B88B9F495975}" type="presParOf" srcId="{148AD8F7-F59C-45D5-87A0-70BF4A9BAF31}" destId="{CCAD002B-A69D-4459-B7B6-E81A70A3EC73}" srcOrd="13" destOrd="0" presId="urn:microsoft.com/office/officeart/2005/8/layout/hProcess7#1"/>
+    <dgm:cxn modelId="{9FD6D61B-2DF8-42E2-9E25-D8461FBB12AB}" type="presParOf" srcId="{148AD8F7-F59C-45D5-87A0-70BF4A9BAF31}" destId="{5B6656A7-394C-487B-923B-7565A0CD74CD}" srcOrd="14" destOrd="0" presId="urn:microsoft.com/office/officeart/2005/8/layout/hProcess7#1"/>
+    <dgm:cxn modelId="{D86AF8EA-61C3-4217-8533-B80AF22DEC6D}" type="presParOf" srcId="{5B6656A7-394C-487B-923B-7565A0CD74CD}" destId="{BE3BE3CA-2ACC-4312-ABB6-0B38F7ACDDB1}" srcOrd="0" destOrd="0" presId="urn:microsoft.com/office/officeart/2005/8/layout/hProcess7#1"/>
+    <dgm:cxn modelId="{361B1E16-D07F-4ADF-A536-7C97E9CD405C}" type="presParOf" srcId="{5B6656A7-394C-487B-923B-7565A0CD74CD}" destId="{53A0ACB7-0B90-4B9B-8368-434977D04CB5}" srcOrd="1" destOrd="0" presId="urn:microsoft.com/office/officeart/2005/8/layout/hProcess7#1"/>
+    <dgm:cxn modelId="{315F502E-D77E-46C1-BBCC-D5391D5627F4}" type="presParOf" srcId="{5B6656A7-394C-487B-923B-7565A0CD74CD}" destId="{A33F739B-D17B-410D-A256-6963DD5A58BA}" srcOrd="2" destOrd="0" presId="urn:microsoft.com/office/officeart/2005/8/layout/hProcess7#1"/>
+    <dgm:cxn modelId="{8882EF46-7589-494A-AE7C-2EC95785A321}" type="presParOf" srcId="{148AD8F7-F59C-45D5-87A0-70BF4A9BAF31}" destId="{FAD09860-448A-4C21-A211-10FC5EDCF7C2}" srcOrd="15" destOrd="0" presId="urn:microsoft.com/office/officeart/2005/8/layout/hProcess7#1"/>
+    <dgm:cxn modelId="{78D55423-E520-4472-990F-6D255DF72370}" type="presParOf" srcId="{148AD8F7-F59C-45D5-87A0-70BF4A9BAF31}" destId="{67486F58-56F3-4A30-98C4-23A71FCD1AEC}" srcOrd="16" destOrd="0" presId="urn:microsoft.com/office/officeart/2005/8/layout/hProcess7#1"/>
+    <dgm:cxn modelId="{7756D02F-90E8-4E26-BF47-64320E5AD2B3}" type="presParOf" srcId="{67486F58-56F3-4A30-98C4-23A71FCD1AEC}" destId="{C04048AD-9600-435D-ADAE-DF5AE90CCC55}" srcOrd="0" destOrd="0" presId="urn:microsoft.com/office/officeart/2005/8/layout/hProcess7#1"/>
+    <dgm:cxn modelId="{AE6A8DC6-6FBC-43D2-8247-750A497A1658}" type="presParOf" srcId="{67486F58-56F3-4A30-98C4-23A71FCD1AEC}" destId="{A5461B13-E8AF-4DC3-BCD2-91E2C29F5C6F}" srcOrd="1" destOrd="0" presId="urn:microsoft.com/office/officeart/2005/8/layout/hProcess7#1"/>
+    <dgm:cxn modelId="{57882C0C-BB1B-4DBE-86F8-E30E0C093A5D}" type="presParOf" srcId="{67486F58-56F3-4A30-98C4-23A71FCD1AEC}" destId="{C8C45A37-6FF2-4B0B-A4DA-2DE6EE217831}" srcOrd="2" destOrd="0" presId="urn:microsoft.com/office/officeart/2005/8/layout/hProcess7#1"/>
+    <dgm:cxn modelId="{E819E66C-D511-4003-B351-AC27765E5A41}" type="presParOf" srcId="{148AD8F7-F59C-45D5-87A0-70BF4A9BAF31}" destId="{BEB0C815-ED0D-4DB0-9C5D-F30B354B9DE4}" srcOrd="17" destOrd="0" presId="urn:microsoft.com/office/officeart/2005/8/layout/hProcess7#1"/>
+    <dgm:cxn modelId="{8BCFE8EE-2CB1-432D-8461-60FC2DD75D15}" type="presParOf" srcId="{148AD8F7-F59C-45D5-87A0-70BF4A9BAF31}" destId="{9E8A2AC8-D512-4C08-85C3-2BEE36E9EEBB}" srcOrd="18" destOrd="0" presId="urn:microsoft.com/office/officeart/2005/8/layout/hProcess7#1"/>
+    <dgm:cxn modelId="{D12C96F7-3D11-4BDE-874D-5A2B40FE23D2}" type="presParOf" srcId="{9E8A2AC8-D512-4C08-85C3-2BEE36E9EEBB}" destId="{70726D10-50A8-47B2-A920-6B44261CB338}" srcOrd="0" destOrd="0" presId="urn:microsoft.com/office/officeart/2005/8/layout/hProcess7#1"/>
+    <dgm:cxn modelId="{AF17D4B5-49C9-4847-BCA8-563159BD7B54}" type="presParOf" srcId="{9E8A2AC8-D512-4C08-85C3-2BEE36E9EEBB}" destId="{08D7ABF3-6A92-47E1-B305-32B5524BFE59}" srcOrd="1" destOrd="0" presId="urn:microsoft.com/office/officeart/2005/8/layout/hProcess7#1"/>
+    <dgm:cxn modelId="{56EE11E9-9CB8-44CC-903F-92DA16161456}" type="presParOf" srcId="{9E8A2AC8-D512-4C08-85C3-2BEE36E9EEBB}" destId="{71083D24-5B4E-456C-821C-A609E08ED5D1}" srcOrd="2" destOrd="0" presId="urn:microsoft.com/office/officeart/2005/8/layout/hProcess7#1"/>
+    <dgm:cxn modelId="{645FDB75-0A86-4CC1-8453-CA51131019FC}" type="presParOf" srcId="{148AD8F7-F59C-45D5-87A0-70BF4A9BAF31}" destId="{5A7B9151-5768-4975-AE5B-36A5EF7D58F7}" srcOrd="19" destOrd="0" presId="urn:microsoft.com/office/officeart/2005/8/layout/hProcess7#1"/>
+    <dgm:cxn modelId="{83F44E9C-1753-42CF-8F99-9EAF76AC9ACB}" type="presParOf" srcId="{148AD8F7-F59C-45D5-87A0-70BF4A9BAF31}" destId="{AB1DC0D2-52DA-4B21-B734-E5EF05D6D87D}" srcOrd="20" destOrd="0" presId="urn:microsoft.com/office/officeart/2005/8/layout/hProcess7#1"/>
+    <dgm:cxn modelId="{0BE74FF4-6A83-4C3F-A460-E218AE66704F}" type="presParOf" srcId="{AB1DC0D2-52DA-4B21-B734-E5EF05D6D87D}" destId="{02D8EEDC-148B-4C08-9CA0-FF100E6EE0DF}" srcOrd="0" destOrd="0" presId="urn:microsoft.com/office/officeart/2005/8/layout/hProcess7#1"/>
+    <dgm:cxn modelId="{BD841A20-FA9C-4DB4-9D4D-67D00A2DF0D2}" type="presParOf" srcId="{AB1DC0D2-52DA-4B21-B734-E5EF05D6D87D}" destId="{0532D5D0-6F68-4A7E-B20E-63084A52CF52}" srcOrd="1" destOrd="0" presId="urn:microsoft.com/office/officeart/2005/8/layout/hProcess7#1"/>
+    <dgm:cxn modelId="{D3208E0C-D750-4E6D-B4E6-27C8D89014D0}" type="presParOf" srcId="{AB1DC0D2-52DA-4B21-B734-E5EF05D6D87D}" destId="{24BB755B-FE86-4B5A-BA35-C92F2A9BE04A}" srcOrd="2" destOrd="0" presId="urn:microsoft.com/office/officeart/2005/8/layout/hProcess7#1"/>
   </dgm:cxnLst>
   <dgm:bg/>
   <dgm:whole/>
@@ -34399,106 +34402,106 @@
     </dgm:pt>
   </dgm:ptLst>
   <dgm:cxnLst>
-    <dgm:cxn modelId="{5597E328-07F8-44A7-83D8-F00E46911A39}" type="presOf" srcId="{CD762482-491F-465B-86E5-66C8C2AED21A}" destId="{784ADED4-D80A-4D0B-9474-BE81411A071F}" srcOrd="0" destOrd="0" presId="urn:microsoft.com/office/officeart/2005/8/layout/hProcess7#2"/>
+    <dgm:cxn modelId="{F58360CC-C009-4EDD-8A8D-4BE16A3EC203}" type="presOf" srcId="{DC7C09A4-409F-4277-96AF-0794C6BCC6B2}" destId="{C263BF44-01CC-477C-83C9-73A76F239AAB}" srcOrd="0" destOrd="0" presId="urn:microsoft.com/office/officeart/2005/8/layout/hProcess7#2"/>
+    <dgm:cxn modelId="{7AA30978-3552-4F31-962F-4792686783A3}" type="presOf" srcId="{CD762482-491F-465B-86E5-66C8C2AED21A}" destId="{80761329-00AA-419C-81FF-E675AEBD1DE5}" srcOrd="1" destOrd="0" presId="urn:microsoft.com/office/officeart/2005/8/layout/hProcess7#2"/>
+    <dgm:cxn modelId="{17FA9117-B641-499F-AA74-84E3F963925C}" type="presOf" srcId="{4FC2FA6A-73AB-4A47-9C6E-3B3EEEBCBFE0}" destId="{E57D7BCB-0A25-40FE-B4E7-D29D61086887}" srcOrd="0" destOrd="0" presId="urn:microsoft.com/office/officeart/2005/8/layout/hProcess7#2"/>
+    <dgm:cxn modelId="{8F60EF59-74AC-454F-A35F-1DAFBEAE613B}" type="presOf" srcId="{6B77ECBB-134F-4047-BA6A-DB295DBA4137}" destId="{4B9F647D-AD56-4FA6-933B-0915D510DA64}" srcOrd="0" destOrd="0" presId="urn:microsoft.com/office/officeart/2005/8/layout/hProcess7#2"/>
+    <dgm:cxn modelId="{7037FEB2-AA23-40BC-AE43-747C224A08B7}" srcId="{946A97CD-B5F6-45D0-B063-51EC7A666436}" destId="{A950F076-E906-411A-84C2-B856477F72DC}" srcOrd="0" destOrd="0" parTransId="{4D80D9E1-1CC4-40CA-B38A-9FCA4550E568}" sibTransId="{88941BB0-4B87-4CBB-9BD1-7434331D017F}"/>
+    <dgm:cxn modelId="{16BF17F1-DBA8-4C76-A649-9D90F1105A10}" type="presOf" srcId="{CE16D002-E8D4-43E2-B332-CF12B65991DE}" destId="{540C52F0-7AA4-4EE4-A783-3779EE2EB8F4}" srcOrd="1" destOrd="0" presId="urn:microsoft.com/office/officeart/2005/8/layout/hProcess7#2"/>
+    <dgm:cxn modelId="{CF19F11E-FB99-4272-827D-3643B7A3D77F}" type="presOf" srcId="{CD762482-491F-465B-86E5-66C8C2AED21A}" destId="{784ADED4-D80A-4D0B-9474-BE81411A071F}" srcOrd="0" destOrd="0" presId="urn:microsoft.com/office/officeart/2005/8/layout/hProcess7#2"/>
+    <dgm:cxn modelId="{CA7B2C70-31A7-4C21-8AEA-D7B8CA361C00}" srcId="{2E814AF9-B03A-4D3F-BE42-57D2CE198F0C}" destId="{AFB197C6-EE47-4A5D-A7E5-DD8E3D500F1E}" srcOrd="1" destOrd="0" parTransId="{E7283C31-9BCD-4C6F-A84D-044903BFE83D}" sibTransId="{BEB3C0BC-2454-4CED-A83D-9EC2B07A1218}"/>
+    <dgm:cxn modelId="{A3990D4F-33E7-422C-AC7D-A04BB35EAF67}" type="presOf" srcId="{6B77ECBB-134F-4047-BA6A-DB295DBA4137}" destId="{6AE0728B-1DA7-4191-8786-F1CF87DD49BC}" srcOrd="1" destOrd="0" presId="urn:microsoft.com/office/officeart/2005/8/layout/hProcess7#2"/>
+    <dgm:cxn modelId="{08CACBE8-0E80-4B93-BF9C-A26EA785CD45}" srcId="{6B77ECBB-134F-4047-BA6A-DB295DBA4137}" destId="{88DA4697-4892-4C21-BFFE-76993CD75B4F}" srcOrd="0" destOrd="0" parTransId="{3D905F70-EDF8-4FED-A08E-C74425D10191}" sibTransId="{5C9A41AC-D6C9-44B6-88B0-143A9E55CC3B}"/>
     <dgm:cxn modelId="{D892E409-3328-4AC6-ADB9-26FEF35E9E31}" srcId="{2E814AF9-B03A-4D3F-BE42-57D2CE198F0C}" destId="{CD762482-491F-465B-86E5-66C8C2AED21A}" srcOrd="0" destOrd="0" parTransId="{99949505-7AB2-473F-911E-DDE4FE433B32}" sibTransId="{F8385D54-2363-4482-817A-288CBF3F61D2}"/>
-    <dgm:cxn modelId="{F8BC73B0-7EA5-45D3-AC37-4D40D4D97AD6}" type="presOf" srcId="{946A97CD-B5F6-45D0-B063-51EC7A666436}" destId="{E02B2D52-0C83-4E01-99D7-43213764274F}" srcOrd="1" destOrd="0" presId="urn:microsoft.com/office/officeart/2005/8/layout/hProcess7#2"/>
-    <dgm:cxn modelId="{CEBA6629-BC5B-44F0-90DB-DB55FBCD9E99}" type="presOf" srcId="{AFB197C6-EE47-4A5D-A7E5-DD8E3D500F1E}" destId="{31142E6E-9155-46AE-8E4B-C604AB9A97FC}" srcOrd="0" destOrd="0" presId="urn:microsoft.com/office/officeart/2005/8/layout/hProcess7#2"/>
-    <dgm:cxn modelId="{385B21E6-99BF-429F-A9AC-9C9A78975D7F}" type="presOf" srcId="{A1AB3D42-9740-41F3-BD0C-C8EE08A65BDC}" destId="{85D2CA9B-EE17-4E76-A627-5346D1459B4A}" srcOrd="0" destOrd="0" presId="urn:microsoft.com/office/officeart/2005/8/layout/hProcess7#2"/>
-    <dgm:cxn modelId="{E41C3829-EF89-486B-A9D2-99FBF2A7A2C1}" type="presOf" srcId="{9D5F556D-23BE-4740-93C7-670DA0F1CE1E}" destId="{CB8E8EF1-A948-4874-9147-9EE572CF7AB1}" srcOrd="0" destOrd="0" presId="urn:microsoft.com/office/officeart/2005/8/layout/hProcess7#2"/>
-    <dgm:cxn modelId="{7037FEB2-AA23-40BC-AE43-747C224A08B7}" srcId="{946A97CD-B5F6-45D0-B063-51EC7A666436}" destId="{A950F076-E906-411A-84C2-B856477F72DC}" srcOrd="0" destOrd="0" parTransId="{4D80D9E1-1CC4-40CA-B38A-9FCA4550E568}" sibTransId="{88941BB0-4B87-4CBB-9BD1-7434331D017F}"/>
-    <dgm:cxn modelId="{DE925BD6-DFEA-4C68-80FC-E817C4D00DA1}" srcId="{2E814AF9-B03A-4D3F-BE42-57D2CE198F0C}" destId="{9D5F556D-23BE-4740-93C7-670DA0F1CE1E}" srcOrd="3" destOrd="0" parTransId="{FDD4B7E6-E7D0-4EEB-86AC-F45BD1D575DF}" sibTransId="{71191505-7842-43AF-883A-3C2220EE0594}"/>
+    <dgm:cxn modelId="{FFD53B5B-56C7-4C65-BF3A-7C3936873399}" type="presOf" srcId="{946A97CD-B5F6-45D0-B063-51EC7A666436}" destId="{E9F6F7E8-D009-4A5D-8B9C-9E8B85A6B3C5}" srcOrd="0" destOrd="0" presId="urn:microsoft.com/office/officeart/2005/8/layout/hProcess7#2"/>
+    <dgm:cxn modelId="{9E2C0A76-7A0C-429C-A2F5-A82EE475E4BC}" type="presOf" srcId="{AFB197C6-EE47-4A5D-A7E5-DD8E3D500F1E}" destId="{1501C47B-5503-4FDD-9EE6-904ECCEA11A5}" srcOrd="1" destOrd="0" presId="urn:microsoft.com/office/officeart/2005/8/layout/hProcess7#2"/>
+    <dgm:cxn modelId="{43FEFD0B-4BC9-431C-A1C8-9A727CD7E934}" type="presOf" srcId="{88DA4697-4892-4C21-BFFE-76993CD75B4F}" destId="{9DFA33AF-9799-4E61-AFAE-280C8479798D}" srcOrd="0" destOrd="0" presId="urn:microsoft.com/office/officeart/2005/8/layout/hProcess7#2"/>
     <dgm:cxn modelId="{53883027-8BB8-40C2-9DFE-22A0F4FB985A}" srcId="{CD762482-491F-465B-86E5-66C8C2AED21A}" destId="{E6116AF8-575C-44B1-AB3D-5FA00A05D1F6}" srcOrd="0" destOrd="0" parTransId="{B19CFF96-489A-4505-8E8D-7D0FE3E5EA3F}" sibTransId="{BB33983A-3316-499F-B8E2-B3DDEE7FB27E}"/>
     <dgm:cxn modelId="{6CC14B56-E08E-436A-B136-007ECD9CAD54}" srcId="{2E814AF9-B03A-4D3F-BE42-57D2CE198F0C}" destId="{CE16D002-E8D4-43E2-B332-CF12B65991DE}" srcOrd="6" destOrd="0" parTransId="{C19F1626-36B6-4451-80DB-2C8F32C6C2B6}" sibTransId="{E4E34B06-7DC1-4454-B5E1-6AE0C23B862C}"/>
-    <dgm:cxn modelId="{03B70F60-3961-4330-876E-710BD15C1B8A}" type="presOf" srcId="{5D4ABD2E-B243-49CF-AF4B-A61A5F506792}" destId="{D804D0C2-405C-4113-A720-7C741478D2AC}" srcOrd="0" destOrd="0" presId="urn:microsoft.com/office/officeart/2005/8/layout/hProcess7#2"/>
     <dgm:cxn modelId="{17057BF5-B5E9-470A-9764-11840D255D72}" srcId="{2E814AF9-B03A-4D3F-BE42-57D2CE198F0C}" destId="{946A97CD-B5F6-45D0-B063-51EC7A666436}" srcOrd="2" destOrd="0" parTransId="{BA2017F6-079F-4EBB-B134-2E7564734609}" sibTransId="{AD1873A0-085F-4685-BB66-F6DEAA6CF681}"/>
-    <dgm:cxn modelId="{08CACBE8-0E80-4B93-BF9C-A26EA785CD45}" srcId="{6B77ECBB-134F-4047-BA6A-DB295DBA4137}" destId="{88DA4697-4892-4C21-BFFE-76993CD75B4F}" srcOrd="0" destOrd="0" parTransId="{3D905F70-EDF8-4FED-A08E-C74425D10191}" sibTransId="{5C9A41AC-D6C9-44B6-88B0-143A9E55CC3B}"/>
-    <dgm:cxn modelId="{5454908E-7635-4524-B38E-F13005DFA666}" type="presOf" srcId="{DC7C09A4-409F-4277-96AF-0794C6BCC6B2}" destId="{C263BF44-01CC-477C-83C9-73A76F239AAB}" srcOrd="0" destOrd="0" presId="urn:microsoft.com/office/officeart/2005/8/layout/hProcess7#2"/>
+    <dgm:cxn modelId="{047E8EC6-50F8-467E-B2F3-6934A49C72DA}" type="presOf" srcId="{3E1D5F50-3F18-405F-B5A7-97D73C5CEF32}" destId="{D26F5A96-635F-4098-A2E2-75A7CCF544F2}" srcOrd="0" destOrd="0" presId="urn:microsoft.com/office/officeart/2005/8/layout/hProcess7#2"/>
+    <dgm:cxn modelId="{E56D2E24-D9CA-488A-8909-B9EEC34D8767}" type="presOf" srcId="{CE16D002-E8D4-43E2-B332-CF12B65991DE}" destId="{01E07CBD-B951-40BC-90EF-F5FE3A092CD1}" srcOrd="0" destOrd="0" presId="urn:microsoft.com/office/officeart/2005/8/layout/hProcess7#2"/>
+    <dgm:cxn modelId="{A9486F9F-C08A-49C1-936E-77A547D87433}" srcId="{CE16D002-E8D4-43E2-B332-CF12B65991DE}" destId="{5D4ABD2E-B243-49CF-AF4B-A61A5F506792}" srcOrd="0" destOrd="0" parTransId="{07B19593-A49A-4F8F-98C2-2CEDB2335A1A}" sibTransId="{55C01631-FCB8-4D75-B245-3859171C53DC}"/>
+    <dgm:cxn modelId="{F5F81644-8371-4410-A481-6B9A7FA41F30}" type="presOf" srcId="{5D4ABD2E-B243-49CF-AF4B-A61A5F506792}" destId="{D804D0C2-405C-4113-A720-7C741478D2AC}" srcOrd="0" destOrd="0" presId="urn:microsoft.com/office/officeart/2005/8/layout/hProcess7#2"/>
+    <dgm:cxn modelId="{FDE21104-4F27-420E-B557-5EC2E7B1704A}" type="presOf" srcId="{AFB197C6-EE47-4A5D-A7E5-DD8E3D500F1E}" destId="{31142E6E-9155-46AE-8E4B-C604AB9A97FC}" srcOrd="0" destOrd="0" presId="urn:microsoft.com/office/officeart/2005/8/layout/hProcess7#2"/>
+    <dgm:cxn modelId="{5F8991D8-6345-49CD-AB58-F725CBC746B9}" type="presOf" srcId="{946A97CD-B5F6-45D0-B063-51EC7A666436}" destId="{E02B2D52-0C83-4E01-99D7-43213764274F}" srcOrd="1" destOrd="0" presId="urn:microsoft.com/office/officeart/2005/8/layout/hProcess7#2"/>
     <dgm:cxn modelId="{D168C5BE-EB92-4CE8-BE46-B13A8A834C06}" srcId="{2E814AF9-B03A-4D3F-BE42-57D2CE198F0C}" destId="{DC7C09A4-409F-4277-96AF-0794C6BCC6B2}" srcOrd="5" destOrd="0" parTransId="{B7EB419C-FED0-48F6-B7A4-A25470EDC6E5}" sibTransId="{EAB6B6CA-BD1F-4257-B651-314439CCA491}"/>
-    <dgm:cxn modelId="{3CF9CF00-4874-48C6-B2AC-9387B3762745}" type="presOf" srcId="{AFB197C6-EE47-4A5D-A7E5-DD8E3D500F1E}" destId="{1501C47B-5503-4FDD-9EE6-904ECCEA11A5}" srcOrd="1" destOrd="0" presId="urn:microsoft.com/office/officeart/2005/8/layout/hProcess7#2"/>
+    <dgm:cxn modelId="{68C833B3-5A34-4830-B264-F959DE4B441F}" type="presOf" srcId="{A950F076-E906-411A-84C2-B856477F72DC}" destId="{9899998A-C245-40EC-9B1D-E65C0E2FCB33}" srcOrd="0" destOrd="0" presId="urn:microsoft.com/office/officeart/2005/8/layout/hProcess7#2"/>
     <dgm:cxn modelId="{EC26DAAD-C251-4AC2-8B43-76F4AC0B7FFB}" srcId="{2E814AF9-B03A-4D3F-BE42-57D2CE198F0C}" destId="{6B77ECBB-134F-4047-BA6A-DB295DBA4137}" srcOrd="4" destOrd="0" parTransId="{89C3A62F-47F2-4C82-A3FD-BFDD46612D93}" sibTransId="{03A88377-65BE-455F-9598-B53F2AC5C7B2}"/>
-    <dgm:cxn modelId="{1C52E6E4-F34C-47A9-A723-A2366A6326B0}" type="presOf" srcId="{6B77ECBB-134F-4047-BA6A-DB295DBA4137}" destId="{6AE0728B-1DA7-4191-8786-F1CF87DD49BC}" srcOrd="1" destOrd="0" presId="urn:microsoft.com/office/officeart/2005/8/layout/hProcess7#2"/>
-    <dgm:cxn modelId="{269ABBB6-7CDD-482B-87CB-1DA8D0BD321D}" type="presOf" srcId="{88DA4697-4892-4C21-BFFE-76993CD75B4F}" destId="{9DFA33AF-9799-4E61-AFAE-280C8479798D}" srcOrd="0" destOrd="0" presId="urn:microsoft.com/office/officeart/2005/8/layout/hProcess7#2"/>
-    <dgm:cxn modelId="{0EE8EB11-2769-46A7-A4F3-9A14E9B5FB15}" type="presOf" srcId="{A950F076-E906-411A-84C2-B856477F72DC}" destId="{9899998A-C245-40EC-9B1D-E65C0E2FCB33}" srcOrd="0" destOrd="0" presId="urn:microsoft.com/office/officeart/2005/8/layout/hProcess7#2"/>
-    <dgm:cxn modelId="{91F3E194-6A5C-4FF4-8D2D-CA6736CB5691}" type="presOf" srcId="{CE16D002-E8D4-43E2-B332-CF12B65991DE}" destId="{01E07CBD-B951-40BC-90EF-F5FE3A092CD1}" srcOrd="0" destOrd="0" presId="urn:microsoft.com/office/officeart/2005/8/layout/hProcess7#2"/>
+    <dgm:cxn modelId="{03EDA035-E6D2-4C09-BFFB-35E99731E220}" type="presOf" srcId="{A1AB3D42-9740-41F3-BD0C-C8EE08A65BDC}" destId="{85D2CA9B-EE17-4E76-A627-5346D1459B4A}" srcOrd="0" destOrd="0" presId="urn:microsoft.com/office/officeart/2005/8/layout/hProcess7#2"/>
+    <dgm:cxn modelId="{BE941D1D-EAFA-42C1-8075-3C193E8682AF}" type="presOf" srcId="{2E814AF9-B03A-4D3F-BE42-57D2CE198F0C}" destId="{8366E698-0BE8-4BFE-A2C6-F79806694B96}" srcOrd="0" destOrd="0" presId="urn:microsoft.com/office/officeart/2005/8/layout/hProcess7#2"/>
+    <dgm:cxn modelId="{A769C409-6E12-4443-BEC1-67123B8EF9B1}" type="presOf" srcId="{9D5F556D-23BE-4740-93C7-670DA0F1CE1E}" destId="{CB8E8EF1-A948-4874-9147-9EE572CF7AB1}" srcOrd="0" destOrd="0" presId="urn:microsoft.com/office/officeart/2005/8/layout/hProcess7#2"/>
+    <dgm:cxn modelId="{01D0689E-E8E2-4AAF-8FC1-6CE5163CECD9}" srcId="{AFB197C6-EE47-4A5D-A7E5-DD8E3D500F1E}" destId="{3E1D5F50-3F18-405F-B5A7-97D73C5CEF32}" srcOrd="0" destOrd="0" parTransId="{6BE00BEE-5127-4C96-A12B-5362572250F7}" sibTransId="{40F395C2-7264-4D75-9A92-97BF9FB97633}"/>
+    <dgm:cxn modelId="{596CC170-6528-49C0-ADD3-79C148C249C4}" type="presOf" srcId="{DC7C09A4-409F-4277-96AF-0794C6BCC6B2}" destId="{C70D1E8C-93FF-4EC2-B555-30B0637E30AA}" srcOrd="1" destOrd="0" presId="urn:microsoft.com/office/officeart/2005/8/layout/hProcess7#2"/>
     <dgm:cxn modelId="{D30E60B2-B09D-4F1D-954A-E0A819E3B641}" srcId="{DC7C09A4-409F-4277-96AF-0794C6BCC6B2}" destId="{4FC2FA6A-73AB-4A47-9C6E-3B3EEEBCBFE0}" srcOrd="0" destOrd="0" parTransId="{4C36B937-8367-4CD7-BF97-4DA16DC50B1D}" sibTransId="{FBCD60CD-C534-44DD-8452-AD4ECA75B7FA}"/>
-    <dgm:cxn modelId="{A417DC08-65E1-473F-B948-1FD3816BA359}" type="presOf" srcId="{3E1D5F50-3F18-405F-B5A7-97D73C5CEF32}" destId="{D26F5A96-635F-4098-A2E2-75A7CCF544F2}" srcOrd="0" destOrd="0" presId="urn:microsoft.com/office/officeart/2005/8/layout/hProcess7#2"/>
-    <dgm:cxn modelId="{901B8902-C343-466B-8C38-B75370C12D0D}" type="presOf" srcId="{4FC2FA6A-73AB-4A47-9C6E-3B3EEEBCBFE0}" destId="{E57D7BCB-0A25-40FE-B4E7-D29D61086887}" srcOrd="0" destOrd="0" presId="urn:microsoft.com/office/officeart/2005/8/layout/hProcess7#2"/>
-    <dgm:cxn modelId="{01D0689E-E8E2-4AAF-8FC1-6CE5163CECD9}" srcId="{AFB197C6-EE47-4A5D-A7E5-DD8E3D500F1E}" destId="{3E1D5F50-3F18-405F-B5A7-97D73C5CEF32}" srcOrd="0" destOrd="0" parTransId="{6BE00BEE-5127-4C96-A12B-5362572250F7}" sibTransId="{40F395C2-7264-4D75-9A92-97BF9FB97633}"/>
-    <dgm:cxn modelId="{2BC5DAA7-2419-40C0-A075-A92C54C516B4}" type="presOf" srcId="{E6116AF8-575C-44B1-AB3D-5FA00A05D1F6}" destId="{9E1461C5-8A93-40AF-A35C-EA312405D36A}" srcOrd="0" destOrd="0" presId="urn:microsoft.com/office/officeart/2005/8/layout/hProcess7#2"/>
-    <dgm:cxn modelId="{3177364A-8A05-4D53-8AEB-C810C35B57A6}" type="presOf" srcId="{2E814AF9-B03A-4D3F-BE42-57D2CE198F0C}" destId="{8366E698-0BE8-4BFE-A2C6-F79806694B96}" srcOrd="0" destOrd="0" presId="urn:microsoft.com/office/officeart/2005/8/layout/hProcess7#2"/>
-    <dgm:cxn modelId="{E5EDC09D-E10E-4305-9679-FE4BF8D973E1}" type="presOf" srcId="{6B77ECBB-134F-4047-BA6A-DB295DBA4137}" destId="{4B9F647D-AD56-4FA6-933B-0915D510DA64}" srcOrd="0" destOrd="0" presId="urn:microsoft.com/office/officeart/2005/8/layout/hProcess7#2"/>
+    <dgm:cxn modelId="{59ADC422-E0EF-4D04-BB62-B19E9A60FADB}" type="presOf" srcId="{E6116AF8-575C-44B1-AB3D-5FA00A05D1F6}" destId="{9E1461C5-8A93-40AF-A35C-EA312405D36A}" srcOrd="0" destOrd="0" presId="urn:microsoft.com/office/officeart/2005/8/layout/hProcess7#2"/>
     <dgm:cxn modelId="{823A3247-30CD-42D0-9476-8DCA99AD30BB}" srcId="{9D5F556D-23BE-4740-93C7-670DA0F1CE1E}" destId="{A1AB3D42-9740-41F3-BD0C-C8EE08A65BDC}" srcOrd="0" destOrd="0" parTransId="{6270DC4F-2536-417E-8761-FD487B341A29}" sibTransId="{8AD071D5-C492-4EDB-BCB0-237718B27031}"/>
-    <dgm:cxn modelId="{CA7B2C70-31A7-4C21-8AEA-D7B8CA361C00}" srcId="{2E814AF9-B03A-4D3F-BE42-57D2CE198F0C}" destId="{AFB197C6-EE47-4A5D-A7E5-DD8E3D500F1E}" srcOrd="1" destOrd="0" parTransId="{E7283C31-9BCD-4C6F-A84D-044903BFE83D}" sibTransId="{BEB3C0BC-2454-4CED-A83D-9EC2B07A1218}"/>
-    <dgm:cxn modelId="{7AA57D05-EAEA-470D-8AB7-6CC860544148}" type="presOf" srcId="{946A97CD-B5F6-45D0-B063-51EC7A666436}" destId="{E9F6F7E8-D009-4A5D-8B9C-9E8B85A6B3C5}" srcOrd="0" destOrd="0" presId="urn:microsoft.com/office/officeart/2005/8/layout/hProcess7#2"/>
-    <dgm:cxn modelId="{73F7C928-EDD5-4CDE-9BB7-02B8E4691990}" type="presOf" srcId="{DC7C09A4-409F-4277-96AF-0794C6BCC6B2}" destId="{C70D1E8C-93FF-4EC2-B555-30B0637E30AA}" srcOrd="1" destOrd="0" presId="urn:microsoft.com/office/officeart/2005/8/layout/hProcess7#2"/>
-    <dgm:cxn modelId="{A9486F9F-C08A-49C1-936E-77A547D87433}" srcId="{CE16D002-E8D4-43E2-B332-CF12B65991DE}" destId="{5D4ABD2E-B243-49CF-AF4B-A61A5F506792}" srcOrd="0" destOrd="0" parTransId="{07B19593-A49A-4F8F-98C2-2CEDB2335A1A}" sibTransId="{55C01631-FCB8-4D75-B245-3859171C53DC}"/>
-    <dgm:cxn modelId="{47E8179C-80F8-453E-9783-C54AB759F12D}" type="presOf" srcId="{9D5F556D-23BE-4740-93C7-670DA0F1CE1E}" destId="{1F1EC849-E331-44F5-8450-393D400D46CA}" srcOrd="1" destOrd="0" presId="urn:microsoft.com/office/officeart/2005/8/layout/hProcess7#2"/>
-    <dgm:cxn modelId="{7ACB03CF-347E-4EA4-9624-1FEC5E4283A7}" type="presOf" srcId="{CD762482-491F-465B-86E5-66C8C2AED21A}" destId="{80761329-00AA-419C-81FF-E675AEBD1DE5}" srcOrd="1" destOrd="0" presId="urn:microsoft.com/office/officeart/2005/8/layout/hProcess7#2"/>
-    <dgm:cxn modelId="{ECAD1580-5EA8-4C2A-822D-9CFE2AC91B9D}" type="presOf" srcId="{CE16D002-E8D4-43E2-B332-CF12B65991DE}" destId="{540C52F0-7AA4-4EE4-A783-3779EE2EB8F4}" srcOrd="1" destOrd="0" presId="urn:microsoft.com/office/officeart/2005/8/layout/hProcess7#2"/>
-    <dgm:cxn modelId="{C79FD7D1-75C6-4BF4-9645-BF3123F601AC}" type="presParOf" srcId="{8366E698-0BE8-4BFE-A2C6-F79806694B96}" destId="{8C4EBED0-4A4E-407C-9D1F-EEC5B91691BD}" srcOrd="0" destOrd="0" presId="urn:microsoft.com/office/officeart/2005/8/layout/hProcess7#2"/>
-    <dgm:cxn modelId="{52F50891-B754-4FCD-B364-8C68698D7AA5}" type="presParOf" srcId="{8C4EBED0-4A4E-407C-9D1F-EEC5B91691BD}" destId="{784ADED4-D80A-4D0B-9474-BE81411A071F}" srcOrd="0" destOrd="0" presId="urn:microsoft.com/office/officeart/2005/8/layout/hProcess7#2"/>
-    <dgm:cxn modelId="{B3C1F1ED-5741-4FF1-9962-AE3C03BB5E91}" type="presParOf" srcId="{8C4EBED0-4A4E-407C-9D1F-EEC5B91691BD}" destId="{80761329-00AA-419C-81FF-E675AEBD1DE5}" srcOrd="1" destOrd="0" presId="urn:microsoft.com/office/officeart/2005/8/layout/hProcess7#2"/>
-    <dgm:cxn modelId="{70190AEC-EFC5-4BC1-8C4B-BEEEB69FF08B}" type="presParOf" srcId="{8C4EBED0-4A4E-407C-9D1F-EEC5B91691BD}" destId="{9E1461C5-8A93-40AF-A35C-EA312405D36A}" srcOrd="2" destOrd="0" presId="urn:microsoft.com/office/officeart/2005/8/layout/hProcess7#2"/>
-    <dgm:cxn modelId="{45F9F6C4-77E0-4A72-A88D-5252A6E0B449}" type="presParOf" srcId="{8366E698-0BE8-4BFE-A2C6-F79806694B96}" destId="{8846961F-C73D-4228-8B0E-0B39F472E52C}" srcOrd="1" destOrd="0" presId="urn:microsoft.com/office/officeart/2005/8/layout/hProcess7#2"/>
-    <dgm:cxn modelId="{CA92D711-3877-4410-9878-EAD74E2EB832}" type="presParOf" srcId="{8366E698-0BE8-4BFE-A2C6-F79806694B96}" destId="{5017095D-E4D7-4506-AF37-EABE2ECB4BFF}" srcOrd="2" destOrd="0" presId="urn:microsoft.com/office/officeart/2005/8/layout/hProcess7#2"/>
-    <dgm:cxn modelId="{E4AB31A2-2B8C-46C8-BCA2-C8A5272F7D3B}" type="presParOf" srcId="{5017095D-E4D7-4506-AF37-EABE2ECB4BFF}" destId="{0270B00B-67E2-4087-8623-B021D8D534A2}" srcOrd="0" destOrd="0" presId="urn:microsoft.com/office/officeart/2005/8/layout/hProcess7#2"/>
-    <dgm:cxn modelId="{31A45226-61B0-401C-A714-FFEB3D3B4A2C}" type="presParOf" srcId="{5017095D-E4D7-4506-AF37-EABE2ECB4BFF}" destId="{867F511D-3889-40B5-B0D4-B932D3D07B3A}" srcOrd="1" destOrd="0" presId="urn:microsoft.com/office/officeart/2005/8/layout/hProcess7#2"/>
-    <dgm:cxn modelId="{407C0855-E4A7-45F9-B93D-7E032CED49E7}" type="presParOf" srcId="{5017095D-E4D7-4506-AF37-EABE2ECB4BFF}" destId="{49C47801-9D06-4219-B151-1ABD9B2258BA}" srcOrd="2" destOrd="0" presId="urn:microsoft.com/office/officeart/2005/8/layout/hProcess7#2"/>
-    <dgm:cxn modelId="{FF68670E-537A-481A-A011-1528929C05DE}" type="presParOf" srcId="{8366E698-0BE8-4BFE-A2C6-F79806694B96}" destId="{D207F52D-79AD-4601-BF98-64A1A35E85C8}" srcOrd="3" destOrd="0" presId="urn:microsoft.com/office/officeart/2005/8/layout/hProcess7#2"/>
-    <dgm:cxn modelId="{3E577748-6944-43D9-84F0-D7BC483755EC}" type="presParOf" srcId="{8366E698-0BE8-4BFE-A2C6-F79806694B96}" destId="{3812B329-972F-4000-A4BB-F6CC90657A5F}" srcOrd="4" destOrd="0" presId="urn:microsoft.com/office/officeart/2005/8/layout/hProcess7#2"/>
-    <dgm:cxn modelId="{0F4A2B22-9E4C-4D46-872B-06C4DE428FE9}" type="presParOf" srcId="{3812B329-972F-4000-A4BB-F6CC90657A5F}" destId="{31142E6E-9155-46AE-8E4B-C604AB9A97FC}" srcOrd="0" destOrd="0" presId="urn:microsoft.com/office/officeart/2005/8/layout/hProcess7#2"/>
-    <dgm:cxn modelId="{EC7993E7-C2AC-47DF-963B-251CBF58646E}" type="presParOf" srcId="{3812B329-972F-4000-A4BB-F6CC90657A5F}" destId="{1501C47B-5503-4FDD-9EE6-904ECCEA11A5}" srcOrd="1" destOrd="0" presId="urn:microsoft.com/office/officeart/2005/8/layout/hProcess7#2"/>
-    <dgm:cxn modelId="{9AFC15D9-35DD-4ED5-99B9-881A7219E17C}" type="presParOf" srcId="{3812B329-972F-4000-A4BB-F6CC90657A5F}" destId="{D26F5A96-635F-4098-A2E2-75A7CCF544F2}" srcOrd="2" destOrd="0" presId="urn:microsoft.com/office/officeart/2005/8/layout/hProcess7#2"/>
-    <dgm:cxn modelId="{D4816901-70A5-43F1-B204-9A223A71FAED}" type="presParOf" srcId="{8366E698-0BE8-4BFE-A2C6-F79806694B96}" destId="{532B0251-4186-488A-9E5C-ABA8FDB5CB9F}" srcOrd="5" destOrd="0" presId="urn:microsoft.com/office/officeart/2005/8/layout/hProcess7#2"/>
-    <dgm:cxn modelId="{A9103AB8-49B4-45D0-93B8-3D33C90DF12E}" type="presParOf" srcId="{8366E698-0BE8-4BFE-A2C6-F79806694B96}" destId="{4A1E65AB-D80F-40F7-AA98-D3B8D2D5EF13}" srcOrd="6" destOrd="0" presId="urn:microsoft.com/office/officeart/2005/8/layout/hProcess7#2"/>
-    <dgm:cxn modelId="{C62C9C18-B4A2-4443-843A-A8A8E2E10926}" type="presParOf" srcId="{4A1E65AB-D80F-40F7-AA98-D3B8D2D5EF13}" destId="{E50D180E-9DFD-4506-882E-DD86D7660D05}" srcOrd="0" destOrd="0" presId="urn:microsoft.com/office/officeart/2005/8/layout/hProcess7#2"/>
-    <dgm:cxn modelId="{6E0CA4F7-EB0D-4610-95E0-3EB8F81CEAA0}" type="presParOf" srcId="{4A1E65AB-D80F-40F7-AA98-D3B8D2D5EF13}" destId="{855E896E-F448-4C26-91B9-F3CFFCC869A2}" srcOrd="1" destOrd="0" presId="urn:microsoft.com/office/officeart/2005/8/layout/hProcess7#2"/>
-    <dgm:cxn modelId="{2FD2D5E9-01DF-4615-8ABD-817BAA0990A4}" type="presParOf" srcId="{4A1E65AB-D80F-40F7-AA98-D3B8D2D5EF13}" destId="{E09004B0-C3CB-4F30-92AA-D668AD88F6EE}" srcOrd="2" destOrd="0" presId="urn:microsoft.com/office/officeart/2005/8/layout/hProcess7#2"/>
-    <dgm:cxn modelId="{4257247D-2D46-42A3-86A8-DAB8A3B9E0B9}" type="presParOf" srcId="{8366E698-0BE8-4BFE-A2C6-F79806694B96}" destId="{4782EAE6-59BD-4704-A5B9-212D5FFEA3EE}" srcOrd="7" destOrd="0" presId="urn:microsoft.com/office/officeart/2005/8/layout/hProcess7#2"/>
-    <dgm:cxn modelId="{8D525049-6661-4D4E-A6AF-A7378419B156}" type="presParOf" srcId="{8366E698-0BE8-4BFE-A2C6-F79806694B96}" destId="{3E37E3CF-054F-469A-9EBD-D195936F1FB7}" srcOrd="8" destOrd="0" presId="urn:microsoft.com/office/officeart/2005/8/layout/hProcess7#2"/>
-    <dgm:cxn modelId="{CE10CB2B-F049-416A-8722-7FA61B2C6BEC}" type="presParOf" srcId="{3E37E3CF-054F-469A-9EBD-D195936F1FB7}" destId="{E9F6F7E8-D009-4A5D-8B9C-9E8B85A6B3C5}" srcOrd="0" destOrd="0" presId="urn:microsoft.com/office/officeart/2005/8/layout/hProcess7#2"/>
-    <dgm:cxn modelId="{0C361042-452F-456B-ACA5-D86FDCDE355E}" type="presParOf" srcId="{3E37E3CF-054F-469A-9EBD-D195936F1FB7}" destId="{E02B2D52-0C83-4E01-99D7-43213764274F}" srcOrd="1" destOrd="0" presId="urn:microsoft.com/office/officeart/2005/8/layout/hProcess7#2"/>
-    <dgm:cxn modelId="{D5472146-597D-4674-A9CA-5A2E15F37CE2}" type="presParOf" srcId="{3E37E3CF-054F-469A-9EBD-D195936F1FB7}" destId="{9899998A-C245-40EC-9B1D-E65C0E2FCB33}" srcOrd="2" destOrd="0" presId="urn:microsoft.com/office/officeart/2005/8/layout/hProcess7#2"/>
-    <dgm:cxn modelId="{967F0090-7571-41E3-9C3B-316CA9AD9624}" type="presParOf" srcId="{8366E698-0BE8-4BFE-A2C6-F79806694B96}" destId="{7DB5DA09-C7FF-407F-BC48-47D3008205AD}" srcOrd="9" destOrd="0" presId="urn:microsoft.com/office/officeart/2005/8/layout/hProcess7#2"/>
-    <dgm:cxn modelId="{E0755F2D-859B-48F4-B88C-DFD8A40DD30A}" type="presParOf" srcId="{8366E698-0BE8-4BFE-A2C6-F79806694B96}" destId="{6887973C-1BAC-4C45-A2D7-B0AE5EC632FE}" srcOrd="10" destOrd="0" presId="urn:microsoft.com/office/officeart/2005/8/layout/hProcess7#2"/>
-    <dgm:cxn modelId="{3FDB6357-CE10-4012-8E81-48D0D09AAFD0}" type="presParOf" srcId="{6887973C-1BAC-4C45-A2D7-B0AE5EC632FE}" destId="{BAD28FD5-3B63-4D24-AC4F-04D1DE69BAD9}" srcOrd="0" destOrd="0" presId="urn:microsoft.com/office/officeart/2005/8/layout/hProcess7#2"/>
-    <dgm:cxn modelId="{78AE3BCC-63A5-4801-8288-8D748E750BD9}" type="presParOf" srcId="{6887973C-1BAC-4C45-A2D7-B0AE5EC632FE}" destId="{9DA29409-D2A8-47AD-83DD-33AE1C2BBAF0}" srcOrd="1" destOrd="0" presId="urn:microsoft.com/office/officeart/2005/8/layout/hProcess7#2"/>
-    <dgm:cxn modelId="{83417E2C-8F5D-43DE-A355-C53F5B92C312}" type="presParOf" srcId="{6887973C-1BAC-4C45-A2D7-B0AE5EC632FE}" destId="{3084263A-A36A-492C-98AE-63D1F96A15BB}" srcOrd="2" destOrd="0" presId="urn:microsoft.com/office/officeart/2005/8/layout/hProcess7#2"/>
-    <dgm:cxn modelId="{DB36D5B7-A1AE-404F-A0F2-DE1AD2BAEE35}" type="presParOf" srcId="{8366E698-0BE8-4BFE-A2C6-F79806694B96}" destId="{FF7604F0-A8A5-41C2-AD34-A404D644C8DC}" srcOrd="11" destOrd="0" presId="urn:microsoft.com/office/officeart/2005/8/layout/hProcess7#2"/>
-    <dgm:cxn modelId="{A6D5CF21-754F-42D6-B9A3-B6D44C856131}" type="presParOf" srcId="{8366E698-0BE8-4BFE-A2C6-F79806694B96}" destId="{90A76163-E18A-4A96-87A4-44D2F59A34B5}" srcOrd="12" destOrd="0" presId="urn:microsoft.com/office/officeart/2005/8/layout/hProcess7#2"/>
-    <dgm:cxn modelId="{E6625E65-8574-4E01-9D3A-C0A8FC86C646}" type="presParOf" srcId="{90A76163-E18A-4A96-87A4-44D2F59A34B5}" destId="{CB8E8EF1-A948-4874-9147-9EE572CF7AB1}" srcOrd="0" destOrd="0" presId="urn:microsoft.com/office/officeart/2005/8/layout/hProcess7#2"/>
-    <dgm:cxn modelId="{B2E13653-ACAF-4035-806A-D269D159FD76}" type="presParOf" srcId="{90A76163-E18A-4A96-87A4-44D2F59A34B5}" destId="{1F1EC849-E331-44F5-8450-393D400D46CA}" srcOrd="1" destOrd="0" presId="urn:microsoft.com/office/officeart/2005/8/layout/hProcess7#2"/>
-    <dgm:cxn modelId="{07FB78BF-3404-4092-9F6B-A1BADD79B564}" type="presParOf" srcId="{90A76163-E18A-4A96-87A4-44D2F59A34B5}" destId="{85D2CA9B-EE17-4E76-A627-5346D1459B4A}" srcOrd="2" destOrd="0" presId="urn:microsoft.com/office/officeart/2005/8/layout/hProcess7#2"/>
-    <dgm:cxn modelId="{6FC18867-4997-4116-B16D-5C45528DD8D5}" type="presParOf" srcId="{8366E698-0BE8-4BFE-A2C6-F79806694B96}" destId="{756C0FC7-1463-4488-84E8-622AF4E1302F}" srcOrd="13" destOrd="0" presId="urn:microsoft.com/office/officeart/2005/8/layout/hProcess7#2"/>
-    <dgm:cxn modelId="{FCC4BF64-0A03-47FF-ADCA-CE4EE03AF596}" type="presParOf" srcId="{8366E698-0BE8-4BFE-A2C6-F79806694B96}" destId="{DACEA1DC-0E9E-4430-BA44-5E8757F1D70B}" srcOrd="14" destOrd="0" presId="urn:microsoft.com/office/officeart/2005/8/layout/hProcess7#2"/>
-    <dgm:cxn modelId="{0A4EA1F8-B47D-4EFC-BD8E-8BE75A91EBAC}" type="presParOf" srcId="{DACEA1DC-0E9E-4430-BA44-5E8757F1D70B}" destId="{FD439A92-827A-43D0-8877-04A7A42BFA36}" srcOrd="0" destOrd="0" presId="urn:microsoft.com/office/officeart/2005/8/layout/hProcess7#2"/>
-    <dgm:cxn modelId="{AE2C656B-2AD3-4F9C-9495-89C7D51733DC}" type="presParOf" srcId="{DACEA1DC-0E9E-4430-BA44-5E8757F1D70B}" destId="{E447E3B5-FF03-4575-8502-F7CABE0E70B4}" srcOrd="1" destOrd="0" presId="urn:microsoft.com/office/officeart/2005/8/layout/hProcess7#2"/>
-    <dgm:cxn modelId="{B7EF0667-D353-4A58-82B4-05098D736D2A}" type="presParOf" srcId="{DACEA1DC-0E9E-4430-BA44-5E8757F1D70B}" destId="{569EEFDD-6CF4-42B5-A988-D0B48BD9A784}" srcOrd="2" destOrd="0" presId="urn:microsoft.com/office/officeart/2005/8/layout/hProcess7#2"/>
-    <dgm:cxn modelId="{1E8F4C50-BE41-46F8-9635-12CCC9A75B39}" type="presParOf" srcId="{8366E698-0BE8-4BFE-A2C6-F79806694B96}" destId="{0724428E-A38F-4D15-B9E2-EEE6A90F1C70}" srcOrd="15" destOrd="0" presId="urn:microsoft.com/office/officeart/2005/8/layout/hProcess7#2"/>
-    <dgm:cxn modelId="{3466C278-5A37-4B5E-AA59-E79D378C256B}" type="presParOf" srcId="{8366E698-0BE8-4BFE-A2C6-F79806694B96}" destId="{D5474168-702F-4459-ACA0-9F26967F4158}" srcOrd="16" destOrd="0" presId="urn:microsoft.com/office/officeart/2005/8/layout/hProcess7#2"/>
-    <dgm:cxn modelId="{0CAE0BFF-FE56-49BB-8A13-6EBCFBADEECC}" type="presParOf" srcId="{D5474168-702F-4459-ACA0-9F26967F4158}" destId="{4B9F647D-AD56-4FA6-933B-0915D510DA64}" srcOrd="0" destOrd="0" presId="urn:microsoft.com/office/officeart/2005/8/layout/hProcess7#2"/>
-    <dgm:cxn modelId="{2124A243-0BF1-4F8F-B12D-0B82F9E41E3F}" type="presParOf" srcId="{D5474168-702F-4459-ACA0-9F26967F4158}" destId="{6AE0728B-1DA7-4191-8786-F1CF87DD49BC}" srcOrd="1" destOrd="0" presId="urn:microsoft.com/office/officeart/2005/8/layout/hProcess7#2"/>
-    <dgm:cxn modelId="{33BABF8A-4574-4E8B-B98B-48718341A8A2}" type="presParOf" srcId="{D5474168-702F-4459-ACA0-9F26967F4158}" destId="{9DFA33AF-9799-4E61-AFAE-280C8479798D}" srcOrd="2" destOrd="0" presId="urn:microsoft.com/office/officeart/2005/8/layout/hProcess7#2"/>
-    <dgm:cxn modelId="{A0D3342C-C6CE-4221-8799-C0697EA7C162}" type="presParOf" srcId="{8366E698-0BE8-4BFE-A2C6-F79806694B96}" destId="{21C805A5-B39F-4CC1-8ACE-3F4D01DF2227}" srcOrd="17" destOrd="0" presId="urn:microsoft.com/office/officeart/2005/8/layout/hProcess7#2"/>
-    <dgm:cxn modelId="{BD335664-52DE-4B57-9DD5-7180C8726C39}" type="presParOf" srcId="{8366E698-0BE8-4BFE-A2C6-F79806694B96}" destId="{C2937227-AA77-4DFC-87D5-33A9E0AD4DFF}" srcOrd="18" destOrd="0" presId="urn:microsoft.com/office/officeart/2005/8/layout/hProcess7#2"/>
-    <dgm:cxn modelId="{34D46085-5930-4710-8511-FEC446F7CA51}" type="presParOf" srcId="{C2937227-AA77-4DFC-87D5-33A9E0AD4DFF}" destId="{84F88EA8-B5C1-4122-AEE2-DA5CF4F16B12}" srcOrd="0" destOrd="0" presId="urn:microsoft.com/office/officeart/2005/8/layout/hProcess7#2"/>
-    <dgm:cxn modelId="{BD427706-9375-4FC4-BA63-2E359B81DA7E}" type="presParOf" srcId="{C2937227-AA77-4DFC-87D5-33A9E0AD4DFF}" destId="{7CB4D71E-4F74-482E-9F2C-E16495C5142D}" srcOrd="1" destOrd="0" presId="urn:microsoft.com/office/officeart/2005/8/layout/hProcess7#2"/>
-    <dgm:cxn modelId="{7CCDE183-27B9-493E-9406-7DF794D23AA4}" type="presParOf" srcId="{C2937227-AA77-4DFC-87D5-33A9E0AD4DFF}" destId="{BB3C9242-2BE8-4B88-A739-E04A7B971A11}" srcOrd="2" destOrd="0" presId="urn:microsoft.com/office/officeart/2005/8/layout/hProcess7#2"/>
-    <dgm:cxn modelId="{BA53E90E-B8B7-4BAB-BB83-3994EAF5D9EE}" type="presParOf" srcId="{8366E698-0BE8-4BFE-A2C6-F79806694B96}" destId="{0877C94B-F828-44D2-A7EF-4B0C9A70C621}" srcOrd="19" destOrd="0" presId="urn:microsoft.com/office/officeart/2005/8/layout/hProcess7#2"/>
-    <dgm:cxn modelId="{9EE7463B-8924-44B7-BC6C-16A1B29404F4}" type="presParOf" srcId="{8366E698-0BE8-4BFE-A2C6-F79806694B96}" destId="{10B6A55C-1F16-40FA-9D2F-910AFE4ECF9D}" srcOrd="20" destOrd="0" presId="urn:microsoft.com/office/officeart/2005/8/layout/hProcess7#2"/>
-    <dgm:cxn modelId="{52CE3621-3EA4-4083-B19C-C8DB8D82F2DB}" type="presParOf" srcId="{10B6A55C-1F16-40FA-9D2F-910AFE4ECF9D}" destId="{C263BF44-01CC-477C-83C9-73A76F239AAB}" srcOrd="0" destOrd="0" presId="urn:microsoft.com/office/officeart/2005/8/layout/hProcess7#2"/>
-    <dgm:cxn modelId="{7155BCC7-E313-401F-853E-23D9AED9CCBC}" type="presParOf" srcId="{10B6A55C-1F16-40FA-9D2F-910AFE4ECF9D}" destId="{C70D1E8C-93FF-4EC2-B555-30B0637E30AA}" srcOrd="1" destOrd="0" presId="urn:microsoft.com/office/officeart/2005/8/layout/hProcess7#2"/>
-    <dgm:cxn modelId="{166A46B1-6B29-46D1-B804-84817056423B}" type="presParOf" srcId="{10B6A55C-1F16-40FA-9D2F-910AFE4ECF9D}" destId="{E57D7BCB-0A25-40FE-B4E7-D29D61086887}" srcOrd="2" destOrd="0" presId="urn:microsoft.com/office/officeart/2005/8/layout/hProcess7#2"/>
-    <dgm:cxn modelId="{CEE89871-9454-4ED9-9609-D2E31B3C457E}" type="presParOf" srcId="{8366E698-0BE8-4BFE-A2C6-F79806694B96}" destId="{87CEA8D3-14D2-4C10-89F3-12DAA7AF98A8}" srcOrd="21" destOrd="0" presId="urn:microsoft.com/office/officeart/2005/8/layout/hProcess7#2"/>
-    <dgm:cxn modelId="{32A83EED-4CE7-4F8F-B4A6-1B75A93B0EE9}" type="presParOf" srcId="{8366E698-0BE8-4BFE-A2C6-F79806694B96}" destId="{FA8A6F99-6081-4B6C-9914-6ACE3D74A9A2}" srcOrd="22" destOrd="0" presId="urn:microsoft.com/office/officeart/2005/8/layout/hProcess7#2"/>
-    <dgm:cxn modelId="{DD496C99-911A-4E57-BE63-7B04F555FD60}" type="presParOf" srcId="{FA8A6F99-6081-4B6C-9914-6ACE3D74A9A2}" destId="{7A205B19-0973-48CA-8C56-7131ABAF498B}" srcOrd="0" destOrd="0" presId="urn:microsoft.com/office/officeart/2005/8/layout/hProcess7#2"/>
-    <dgm:cxn modelId="{6EC20D29-5079-42D0-A5B9-080EADD39035}" type="presParOf" srcId="{FA8A6F99-6081-4B6C-9914-6ACE3D74A9A2}" destId="{F5EA375B-A518-4EB2-A622-EFBACDFBBAEA}" srcOrd="1" destOrd="0" presId="urn:microsoft.com/office/officeart/2005/8/layout/hProcess7#2"/>
-    <dgm:cxn modelId="{F7DC3B30-537A-4943-BEE6-8F76607BBDBD}" type="presParOf" srcId="{FA8A6F99-6081-4B6C-9914-6ACE3D74A9A2}" destId="{B95957A9-2E3C-42A7-A8CA-4FC28B1D4B1E}" srcOrd="2" destOrd="0" presId="urn:microsoft.com/office/officeart/2005/8/layout/hProcess7#2"/>
-    <dgm:cxn modelId="{50B4D7F8-77F5-4250-9698-FA114D2B23F7}" type="presParOf" srcId="{8366E698-0BE8-4BFE-A2C6-F79806694B96}" destId="{E529589F-6A08-4139-BC71-AED9D0E8CDCD}" srcOrd="23" destOrd="0" presId="urn:microsoft.com/office/officeart/2005/8/layout/hProcess7#2"/>
-    <dgm:cxn modelId="{A9BD14FA-FD5B-49B8-9A1D-121BE4D01651}" type="presParOf" srcId="{8366E698-0BE8-4BFE-A2C6-F79806694B96}" destId="{582F0C05-B8FE-43FE-AF4B-DCDDFA4E7187}" srcOrd="24" destOrd="0" presId="urn:microsoft.com/office/officeart/2005/8/layout/hProcess7#2"/>
-    <dgm:cxn modelId="{6FEC3050-5B2C-40E2-9837-6833E0425BFB}" type="presParOf" srcId="{582F0C05-B8FE-43FE-AF4B-DCDDFA4E7187}" destId="{01E07CBD-B951-40BC-90EF-F5FE3A092CD1}" srcOrd="0" destOrd="0" presId="urn:microsoft.com/office/officeart/2005/8/layout/hProcess7#2"/>
-    <dgm:cxn modelId="{DC00C7BE-C86A-4F54-BD70-16495F805428}" type="presParOf" srcId="{582F0C05-B8FE-43FE-AF4B-DCDDFA4E7187}" destId="{540C52F0-7AA4-4EE4-A783-3779EE2EB8F4}" srcOrd="1" destOrd="0" presId="urn:microsoft.com/office/officeart/2005/8/layout/hProcess7#2"/>
-    <dgm:cxn modelId="{4D52BF6F-4EAD-4CE1-B909-385E056AF8E7}" type="presParOf" srcId="{582F0C05-B8FE-43FE-AF4B-DCDDFA4E7187}" destId="{D804D0C2-405C-4113-A720-7C741478D2AC}" srcOrd="2" destOrd="0" presId="urn:microsoft.com/office/officeart/2005/8/layout/hProcess7#2"/>
+    <dgm:cxn modelId="{DE925BD6-DFEA-4C68-80FC-E817C4D00DA1}" srcId="{2E814AF9-B03A-4D3F-BE42-57D2CE198F0C}" destId="{9D5F556D-23BE-4740-93C7-670DA0F1CE1E}" srcOrd="3" destOrd="0" parTransId="{FDD4B7E6-E7D0-4EEB-86AC-F45BD1D575DF}" sibTransId="{71191505-7842-43AF-883A-3C2220EE0594}"/>
+    <dgm:cxn modelId="{FD4EAAF8-EB25-458F-899C-FFE40E8EA1B1}" type="presOf" srcId="{9D5F556D-23BE-4740-93C7-670DA0F1CE1E}" destId="{1F1EC849-E331-44F5-8450-393D400D46CA}" srcOrd="1" destOrd="0" presId="urn:microsoft.com/office/officeart/2005/8/layout/hProcess7#2"/>
+    <dgm:cxn modelId="{FB9B0178-2D7D-4FDB-B58D-DE529F9BADB0}" type="presParOf" srcId="{8366E698-0BE8-4BFE-A2C6-F79806694B96}" destId="{8C4EBED0-4A4E-407C-9D1F-EEC5B91691BD}" srcOrd="0" destOrd="0" presId="urn:microsoft.com/office/officeart/2005/8/layout/hProcess7#2"/>
+    <dgm:cxn modelId="{5DBBDBA6-905B-438E-A7CF-051C53202124}" type="presParOf" srcId="{8C4EBED0-4A4E-407C-9D1F-EEC5B91691BD}" destId="{784ADED4-D80A-4D0B-9474-BE81411A071F}" srcOrd="0" destOrd="0" presId="urn:microsoft.com/office/officeart/2005/8/layout/hProcess7#2"/>
+    <dgm:cxn modelId="{E381FAFA-81A7-40EB-8B8C-7BD0EB1344DB}" type="presParOf" srcId="{8C4EBED0-4A4E-407C-9D1F-EEC5B91691BD}" destId="{80761329-00AA-419C-81FF-E675AEBD1DE5}" srcOrd="1" destOrd="0" presId="urn:microsoft.com/office/officeart/2005/8/layout/hProcess7#2"/>
+    <dgm:cxn modelId="{D77738A2-1262-4AA4-A29B-78B0AE37A6FE}" type="presParOf" srcId="{8C4EBED0-4A4E-407C-9D1F-EEC5B91691BD}" destId="{9E1461C5-8A93-40AF-A35C-EA312405D36A}" srcOrd="2" destOrd="0" presId="urn:microsoft.com/office/officeart/2005/8/layout/hProcess7#2"/>
+    <dgm:cxn modelId="{CBCAAEAA-82DA-485D-B4C4-28E80E779C98}" type="presParOf" srcId="{8366E698-0BE8-4BFE-A2C6-F79806694B96}" destId="{8846961F-C73D-4228-8B0E-0B39F472E52C}" srcOrd="1" destOrd="0" presId="urn:microsoft.com/office/officeart/2005/8/layout/hProcess7#2"/>
+    <dgm:cxn modelId="{28F1AB0D-D588-4109-9FED-DC3A16EBA0E8}" type="presParOf" srcId="{8366E698-0BE8-4BFE-A2C6-F79806694B96}" destId="{5017095D-E4D7-4506-AF37-EABE2ECB4BFF}" srcOrd="2" destOrd="0" presId="urn:microsoft.com/office/officeart/2005/8/layout/hProcess7#2"/>
+    <dgm:cxn modelId="{A30D9F8E-03A1-4EA0-B88E-A0CECB942263}" type="presParOf" srcId="{5017095D-E4D7-4506-AF37-EABE2ECB4BFF}" destId="{0270B00B-67E2-4087-8623-B021D8D534A2}" srcOrd="0" destOrd="0" presId="urn:microsoft.com/office/officeart/2005/8/layout/hProcess7#2"/>
+    <dgm:cxn modelId="{0FB08904-CE7C-4A98-BC7A-AFB57653F451}" type="presParOf" srcId="{5017095D-E4D7-4506-AF37-EABE2ECB4BFF}" destId="{867F511D-3889-40B5-B0D4-B932D3D07B3A}" srcOrd="1" destOrd="0" presId="urn:microsoft.com/office/officeart/2005/8/layout/hProcess7#2"/>
+    <dgm:cxn modelId="{4F0D8700-325E-4E5D-8B57-B3887EA9072D}" type="presParOf" srcId="{5017095D-E4D7-4506-AF37-EABE2ECB4BFF}" destId="{49C47801-9D06-4219-B151-1ABD9B2258BA}" srcOrd="2" destOrd="0" presId="urn:microsoft.com/office/officeart/2005/8/layout/hProcess7#2"/>
+    <dgm:cxn modelId="{FCAE233C-F35A-4E44-BED5-CAFABB98C7A2}" type="presParOf" srcId="{8366E698-0BE8-4BFE-A2C6-F79806694B96}" destId="{D207F52D-79AD-4601-BF98-64A1A35E85C8}" srcOrd="3" destOrd="0" presId="urn:microsoft.com/office/officeart/2005/8/layout/hProcess7#2"/>
+    <dgm:cxn modelId="{B9488BFD-4CCA-4936-A9E7-8DD7C22902FB}" type="presParOf" srcId="{8366E698-0BE8-4BFE-A2C6-F79806694B96}" destId="{3812B329-972F-4000-A4BB-F6CC90657A5F}" srcOrd="4" destOrd="0" presId="urn:microsoft.com/office/officeart/2005/8/layout/hProcess7#2"/>
+    <dgm:cxn modelId="{0C04C3C6-0AEF-4BCB-BD89-0F9E0633BF19}" type="presParOf" srcId="{3812B329-972F-4000-A4BB-F6CC90657A5F}" destId="{31142E6E-9155-46AE-8E4B-C604AB9A97FC}" srcOrd="0" destOrd="0" presId="urn:microsoft.com/office/officeart/2005/8/layout/hProcess7#2"/>
+    <dgm:cxn modelId="{6C598D6F-1DCE-4673-9E72-2596F7425876}" type="presParOf" srcId="{3812B329-972F-4000-A4BB-F6CC90657A5F}" destId="{1501C47B-5503-4FDD-9EE6-904ECCEA11A5}" srcOrd="1" destOrd="0" presId="urn:microsoft.com/office/officeart/2005/8/layout/hProcess7#2"/>
+    <dgm:cxn modelId="{1B89EA4B-C4DE-406B-999D-2ABB8E1BA135}" type="presParOf" srcId="{3812B329-972F-4000-A4BB-F6CC90657A5F}" destId="{D26F5A96-635F-4098-A2E2-75A7CCF544F2}" srcOrd="2" destOrd="0" presId="urn:microsoft.com/office/officeart/2005/8/layout/hProcess7#2"/>
+    <dgm:cxn modelId="{F53DD9C5-8A26-45A8-9FD9-C42BEE6D6DC2}" type="presParOf" srcId="{8366E698-0BE8-4BFE-A2C6-F79806694B96}" destId="{532B0251-4186-488A-9E5C-ABA8FDB5CB9F}" srcOrd="5" destOrd="0" presId="urn:microsoft.com/office/officeart/2005/8/layout/hProcess7#2"/>
+    <dgm:cxn modelId="{D444806B-B683-47D1-8C56-8BD706BA42AD}" type="presParOf" srcId="{8366E698-0BE8-4BFE-A2C6-F79806694B96}" destId="{4A1E65AB-D80F-40F7-AA98-D3B8D2D5EF13}" srcOrd="6" destOrd="0" presId="urn:microsoft.com/office/officeart/2005/8/layout/hProcess7#2"/>
+    <dgm:cxn modelId="{68B2593E-5A36-4771-9C2B-F6B457036F5C}" type="presParOf" srcId="{4A1E65AB-D80F-40F7-AA98-D3B8D2D5EF13}" destId="{E50D180E-9DFD-4506-882E-DD86D7660D05}" srcOrd="0" destOrd="0" presId="urn:microsoft.com/office/officeart/2005/8/layout/hProcess7#2"/>
+    <dgm:cxn modelId="{F5F5C406-1CE0-4715-A18D-EC86D266C285}" type="presParOf" srcId="{4A1E65AB-D80F-40F7-AA98-D3B8D2D5EF13}" destId="{855E896E-F448-4C26-91B9-F3CFFCC869A2}" srcOrd="1" destOrd="0" presId="urn:microsoft.com/office/officeart/2005/8/layout/hProcess7#2"/>
+    <dgm:cxn modelId="{0E675CC5-EA12-44F7-86D0-0669C802D731}" type="presParOf" srcId="{4A1E65AB-D80F-40F7-AA98-D3B8D2D5EF13}" destId="{E09004B0-C3CB-4F30-92AA-D668AD88F6EE}" srcOrd="2" destOrd="0" presId="urn:microsoft.com/office/officeart/2005/8/layout/hProcess7#2"/>
+    <dgm:cxn modelId="{F32E4402-2650-4133-BDE0-4948766425CD}" type="presParOf" srcId="{8366E698-0BE8-4BFE-A2C6-F79806694B96}" destId="{4782EAE6-59BD-4704-A5B9-212D5FFEA3EE}" srcOrd="7" destOrd="0" presId="urn:microsoft.com/office/officeart/2005/8/layout/hProcess7#2"/>
+    <dgm:cxn modelId="{2CABC93C-FC4E-451D-A299-3FB73D230A55}" type="presParOf" srcId="{8366E698-0BE8-4BFE-A2C6-F79806694B96}" destId="{3E37E3CF-054F-469A-9EBD-D195936F1FB7}" srcOrd="8" destOrd="0" presId="urn:microsoft.com/office/officeart/2005/8/layout/hProcess7#2"/>
+    <dgm:cxn modelId="{6C24B046-2203-4BA5-B298-BFBF3097F651}" type="presParOf" srcId="{3E37E3CF-054F-469A-9EBD-D195936F1FB7}" destId="{E9F6F7E8-D009-4A5D-8B9C-9E8B85A6B3C5}" srcOrd="0" destOrd="0" presId="urn:microsoft.com/office/officeart/2005/8/layout/hProcess7#2"/>
+    <dgm:cxn modelId="{2AD58597-1CD6-4094-BCB5-92C4063F44B8}" type="presParOf" srcId="{3E37E3CF-054F-469A-9EBD-D195936F1FB7}" destId="{E02B2D52-0C83-4E01-99D7-43213764274F}" srcOrd="1" destOrd="0" presId="urn:microsoft.com/office/officeart/2005/8/layout/hProcess7#2"/>
+    <dgm:cxn modelId="{7122D489-C1CC-4509-970B-54E703C7E667}" type="presParOf" srcId="{3E37E3CF-054F-469A-9EBD-D195936F1FB7}" destId="{9899998A-C245-40EC-9B1D-E65C0E2FCB33}" srcOrd="2" destOrd="0" presId="urn:microsoft.com/office/officeart/2005/8/layout/hProcess7#2"/>
+    <dgm:cxn modelId="{95238B84-0D28-4EA1-B999-865C009C9A35}" type="presParOf" srcId="{8366E698-0BE8-4BFE-A2C6-F79806694B96}" destId="{7DB5DA09-C7FF-407F-BC48-47D3008205AD}" srcOrd="9" destOrd="0" presId="urn:microsoft.com/office/officeart/2005/8/layout/hProcess7#2"/>
+    <dgm:cxn modelId="{09856FBC-7B61-4996-98F5-90FAD4E3E4F9}" type="presParOf" srcId="{8366E698-0BE8-4BFE-A2C6-F79806694B96}" destId="{6887973C-1BAC-4C45-A2D7-B0AE5EC632FE}" srcOrd="10" destOrd="0" presId="urn:microsoft.com/office/officeart/2005/8/layout/hProcess7#2"/>
+    <dgm:cxn modelId="{D6A68D10-6B8E-4948-8C0E-7EBB3CF76533}" type="presParOf" srcId="{6887973C-1BAC-4C45-A2D7-B0AE5EC632FE}" destId="{BAD28FD5-3B63-4D24-AC4F-04D1DE69BAD9}" srcOrd="0" destOrd="0" presId="urn:microsoft.com/office/officeart/2005/8/layout/hProcess7#2"/>
+    <dgm:cxn modelId="{E8B5604E-4DA0-4814-9812-CEFE4C612AF6}" type="presParOf" srcId="{6887973C-1BAC-4C45-A2D7-B0AE5EC632FE}" destId="{9DA29409-D2A8-47AD-83DD-33AE1C2BBAF0}" srcOrd="1" destOrd="0" presId="urn:microsoft.com/office/officeart/2005/8/layout/hProcess7#2"/>
+    <dgm:cxn modelId="{0C790D38-4580-4861-B149-784264A438AA}" type="presParOf" srcId="{6887973C-1BAC-4C45-A2D7-B0AE5EC632FE}" destId="{3084263A-A36A-492C-98AE-63D1F96A15BB}" srcOrd="2" destOrd="0" presId="urn:microsoft.com/office/officeart/2005/8/layout/hProcess7#2"/>
+    <dgm:cxn modelId="{3C6572AD-4102-47F2-989C-C5A299AE3EAF}" type="presParOf" srcId="{8366E698-0BE8-4BFE-A2C6-F79806694B96}" destId="{FF7604F0-A8A5-41C2-AD34-A404D644C8DC}" srcOrd="11" destOrd="0" presId="urn:microsoft.com/office/officeart/2005/8/layout/hProcess7#2"/>
+    <dgm:cxn modelId="{A7575664-7A56-44EB-A73C-7195C677676B}" type="presParOf" srcId="{8366E698-0BE8-4BFE-A2C6-F79806694B96}" destId="{90A76163-E18A-4A96-87A4-44D2F59A34B5}" srcOrd="12" destOrd="0" presId="urn:microsoft.com/office/officeart/2005/8/layout/hProcess7#2"/>
+    <dgm:cxn modelId="{161A4532-08C8-4E98-B732-95DC0C10128C}" type="presParOf" srcId="{90A76163-E18A-4A96-87A4-44D2F59A34B5}" destId="{CB8E8EF1-A948-4874-9147-9EE572CF7AB1}" srcOrd="0" destOrd="0" presId="urn:microsoft.com/office/officeart/2005/8/layout/hProcess7#2"/>
+    <dgm:cxn modelId="{1BF2FCB3-6F47-48B8-BD52-E5B2ECE57CC0}" type="presParOf" srcId="{90A76163-E18A-4A96-87A4-44D2F59A34B5}" destId="{1F1EC849-E331-44F5-8450-393D400D46CA}" srcOrd="1" destOrd="0" presId="urn:microsoft.com/office/officeart/2005/8/layout/hProcess7#2"/>
+    <dgm:cxn modelId="{81757DE6-1C0B-450C-A3F2-06FAC2AF31F9}" type="presParOf" srcId="{90A76163-E18A-4A96-87A4-44D2F59A34B5}" destId="{85D2CA9B-EE17-4E76-A627-5346D1459B4A}" srcOrd="2" destOrd="0" presId="urn:microsoft.com/office/officeart/2005/8/layout/hProcess7#2"/>
+    <dgm:cxn modelId="{E3F54742-3938-4ABE-ACF3-125DBEA04F58}" type="presParOf" srcId="{8366E698-0BE8-4BFE-A2C6-F79806694B96}" destId="{756C0FC7-1463-4488-84E8-622AF4E1302F}" srcOrd="13" destOrd="0" presId="urn:microsoft.com/office/officeart/2005/8/layout/hProcess7#2"/>
+    <dgm:cxn modelId="{A4F55A16-BDC7-40F3-823D-E022412689E4}" type="presParOf" srcId="{8366E698-0BE8-4BFE-A2C6-F79806694B96}" destId="{DACEA1DC-0E9E-4430-BA44-5E8757F1D70B}" srcOrd="14" destOrd="0" presId="urn:microsoft.com/office/officeart/2005/8/layout/hProcess7#2"/>
+    <dgm:cxn modelId="{3C1824A8-4D82-45EF-B07B-CAE2E576F8C0}" type="presParOf" srcId="{DACEA1DC-0E9E-4430-BA44-5E8757F1D70B}" destId="{FD439A92-827A-43D0-8877-04A7A42BFA36}" srcOrd="0" destOrd="0" presId="urn:microsoft.com/office/officeart/2005/8/layout/hProcess7#2"/>
+    <dgm:cxn modelId="{BC221598-9AF4-40FB-B02B-84232BAE6B8E}" type="presParOf" srcId="{DACEA1DC-0E9E-4430-BA44-5E8757F1D70B}" destId="{E447E3B5-FF03-4575-8502-F7CABE0E70B4}" srcOrd="1" destOrd="0" presId="urn:microsoft.com/office/officeart/2005/8/layout/hProcess7#2"/>
+    <dgm:cxn modelId="{66BD827E-3085-41E7-B1F6-206EB0FC1CD8}" type="presParOf" srcId="{DACEA1DC-0E9E-4430-BA44-5E8757F1D70B}" destId="{569EEFDD-6CF4-42B5-A988-D0B48BD9A784}" srcOrd="2" destOrd="0" presId="urn:microsoft.com/office/officeart/2005/8/layout/hProcess7#2"/>
+    <dgm:cxn modelId="{192909C5-6BF9-43D7-B3BD-6ABAE2577759}" type="presParOf" srcId="{8366E698-0BE8-4BFE-A2C6-F79806694B96}" destId="{0724428E-A38F-4D15-B9E2-EEE6A90F1C70}" srcOrd="15" destOrd="0" presId="urn:microsoft.com/office/officeart/2005/8/layout/hProcess7#2"/>
+    <dgm:cxn modelId="{776F4972-7067-4405-91E3-1A6CDA4F0BF1}" type="presParOf" srcId="{8366E698-0BE8-4BFE-A2C6-F79806694B96}" destId="{D5474168-702F-4459-ACA0-9F26967F4158}" srcOrd="16" destOrd="0" presId="urn:microsoft.com/office/officeart/2005/8/layout/hProcess7#2"/>
+    <dgm:cxn modelId="{BF259FF5-A70E-47D8-A1B6-2971FA1985FD}" type="presParOf" srcId="{D5474168-702F-4459-ACA0-9F26967F4158}" destId="{4B9F647D-AD56-4FA6-933B-0915D510DA64}" srcOrd="0" destOrd="0" presId="urn:microsoft.com/office/officeart/2005/8/layout/hProcess7#2"/>
+    <dgm:cxn modelId="{FCB58A31-1F45-4A94-B4AF-A103C38EAAFE}" type="presParOf" srcId="{D5474168-702F-4459-ACA0-9F26967F4158}" destId="{6AE0728B-1DA7-4191-8786-F1CF87DD49BC}" srcOrd="1" destOrd="0" presId="urn:microsoft.com/office/officeart/2005/8/layout/hProcess7#2"/>
+    <dgm:cxn modelId="{FE9772EC-D56B-47B2-9E16-DC17DD2C3C8B}" type="presParOf" srcId="{D5474168-702F-4459-ACA0-9F26967F4158}" destId="{9DFA33AF-9799-4E61-AFAE-280C8479798D}" srcOrd="2" destOrd="0" presId="urn:microsoft.com/office/officeart/2005/8/layout/hProcess7#2"/>
+    <dgm:cxn modelId="{25EE1841-D8C8-4367-B8DA-6F354079C400}" type="presParOf" srcId="{8366E698-0BE8-4BFE-A2C6-F79806694B96}" destId="{21C805A5-B39F-4CC1-8ACE-3F4D01DF2227}" srcOrd="17" destOrd="0" presId="urn:microsoft.com/office/officeart/2005/8/layout/hProcess7#2"/>
+    <dgm:cxn modelId="{6877AA7A-D770-4D7F-A5D3-5012610519C4}" type="presParOf" srcId="{8366E698-0BE8-4BFE-A2C6-F79806694B96}" destId="{C2937227-AA77-4DFC-87D5-33A9E0AD4DFF}" srcOrd="18" destOrd="0" presId="urn:microsoft.com/office/officeart/2005/8/layout/hProcess7#2"/>
+    <dgm:cxn modelId="{7B4CC2A2-F276-4767-B54B-28E8A2183AF1}" type="presParOf" srcId="{C2937227-AA77-4DFC-87D5-33A9E0AD4DFF}" destId="{84F88EA8-B5C1-4122-AEE2-DA5CF4F16B12}" srcOrd="0" destOrd="0" presId="urn:microsoft.com/office/officeart/2005/8/layout/hProcess7#2"/>
+    <dgm:cxn modelId="{9076241E-0D26-4516-82D0-34655861CF39}" type="presParOf" srcId="{C2937227-AA77-4DFC-87D5-33A9E0AD4DFF}" destId="{7CB4D71E-4F74-482E-9F2C-E16495C5142D}" srcOrd="1" destOrd="0" presId="urn:microsoft.com/office/officeart/2005/8/layout/hProcess7#2"/>
+    <dgm:cxn modelId="{CB9CECC6-FFDB-427B-BEF6-2F7CE712A7C7}" type="presParOf" srcId="{C2937227-AA77-4DFC-87D5-33A9E0AD4DFF}" destId="{BB3C9242-2BE8-4B88-A739-E04A7B971A11}" srcOrd="2" destOrd="0" presId="urn:microsoft.com/office/officeart/2005/8/layout/hProcess7#2"/>
+    <dgm:cxn modelId="{E2C98704-43AD-497F-A72F-187A7628F858}" type="presParOf" srcId="{8366E698-0BE8-4BFE-A2C6-F79806694B96}" destId="{0877C94B-F828-44D2-A7EF-4B0C9A70C621}" srcOrd="19" destOrd="0" presId="urn:microsoft.com/office/officeart/2005/8/layout/hProcess7#2"/>
+    <dgm:cxn modelId="{2177A8F4-6767-4578-AE05-88260A88626F}" type="presParOf" srcId="{8366E698-0BE8-4BFE-A2C6-F79806694B96}" destId="{10B6A55C-1F16-40FA-9D2F-910AFE4ECF9D}" srcOrd="20" destOrd="0" presId="urn:microsoft.com/office/officeart/2005/8/layout/hProcess7#2"/>
+    <dgm:cxn modelId="{DE76123B-1051-4246-93D5-DDCD306E34B4}" type="presParOf" srcId="{10B6A55C-1F16-40FA-9D2F-910AFE4ECF9D}" destId="{C263BF44-01CC-477C-83C9-73A76F239AAB}" srcOrd="0" destOrd="0" presId="urn:microsoft.com/office/officeart/2005/8/layout/hProcess7#2"/>
+    <dgm:cxn modelId="{ABF8D8EC-2E24-4E54-9854-50861314928F}" type="presParOf" srcId="{10B6A55C-1F16-40FA-9D2F-910AFE4ECF9D}" destId="{C70D1E8C-93FF-4EC2-B555-30B0637E30AA}" srcOrd="1" destOrd="0" presId="urn:microsoft.com/office/officeart/2005/8/layout/hProcess7#2"/>
+    <dgm:cxn modelId="{142FE5F3-52D4-49AE-B555-CB11AA5CA7DC}" type="presParOf" srcId="{10B6A55C-1F16-40FA-9D2F-910AFE4ECF9D}" destId="{E57D7BCB-0A25-40FE-B4E7-D29D61086887}" srcOrd="2" destOrd="0" presId="urn:microsoft.com/office/officeart/2005/8/layout/hProcess7#2"/>
+    <dgm:cxn modelId="{DF84733E-BCD3-4D3A-9CE6-AA3F5ABC09EC}" type="presParOf" srcId="{8366E698-0BE8-4BFE-A2C6-F79806694B96}" destId="{87CEA8D3-14D2-4C10-89F3-12DAA7AF98A8}" srcOrd="21" destOrd="0" presId="urn:microsoft.com/office/officeart/2005/8/layout/hProcess7#2"/>
+    <dgm:cxn modelId="{9F4D7B01-4EDB-4368-9870-056BA57CE0D5}" type="presParOf" srcId="{8366E698-0BE8-4BFE-A2C6-F79806694B96}" destId="{FA8A6F99-6081-4B6C-9914-6ACE3D74A9A2}" srcOrd="22" destOrd="0" presId="urn:microsoft.com/office/officeart/2005/8/layout/hProcess7#2"/>
+    <dgm:cxn modelId="{C076FECB-8D3F-4666-B8D4-345BF0CB3835}" type="presParOf" srcId="{FA8A6F99-6081-4B6C-9914-6ACE3D74A9A2}" destId="{7A205B19-0973-48CA-8C56-7131ABAF498B}" srcOrd="0" destOrd="0" presId="urn:microsoft.com/office/officeart/2005/8/layout/hProcess7#2"/>
+    <dgm:cxn modelId="{BBE0041D-C39E-4DBB-BF22-4E8FD0AF2F2E}" type="presParOf" srcId="{FA8A6F99-6081-4B6C-9914-6ACE3D74A9A2}" destId="{F5EA375B-A518-4EB2-A622-EFBACDFBBAEA}" srcOrd="1" destOrd="0" presId="urn:microsoft.com/office/officeart/2005/8/layout/hProcess7#2"/>
+    <dgm:cxn modelId="{3669C28D-62C3-486D-9244-67AF08DD891A}" type="presParOf" srcId="{FA8A6F99-6081-4B6C-9914-6ACE3D74A9A2}" destId="{B95957A9-2E3C-42A7-A8CA-4FC28B1D4B1E}" srcOrd="2" destOrd="0" presId="urn:microsoft.com/office/officeart/2005/8/layout/hProcess7#2"/>
+    <dgm:cxn modelId="{F9402ED9-62FF-4A8D-99CD-06A6DA0ADD6E}" type="presParOf" srcId="{8366E698-0BE8-4BFE-A2C6-F79806694B96}" destId="{E529589F-6A08-4139-BC71-AED9D0E8CDCD}" srcOrd="23" destOrd="0" presId="urn:microsoft.com/office/officeart/2005/8/layout/hProcess7#2"/>
+    <dgm:cxn modelId="{1BD1DB6B-67D9-4785-858A-869185D5B603}" type="presParOf" srcId="{8366E698-0BE8-4BFE-A2C6-F79806694B96}" destId="{582F0C05-B8FE-43FE-AF4B-DCDDFA4E7187}" srcOrd="24" destOrd="0" presId="urn:microsoft.com/office/officeart/2005/8/layout/hProcess7#2"/>
+    <dgm:cxn modelId="{5F40DCD7-9C9D-43A1-A59E-696FB68F071F}" type="presParOf" srcId="{582F0C05-B8FE-43FE-AF4B-DCDDFA4E7187}" destId="{01E07CBD-B951-40BC-90EF-F5FE3A092CD1}" srcOrd="0" destOrd="0" presId="urn:microsoft.com/office/officeart/2005/8/layout/hProcess7#2"/>
+    <dgm:cxn modelId="{8ADBC99A-3880-4999-B298-407BF134B21E}" type="presParOf" srcId="{582F0C05-B8FE-43FE-AF4B-DCDDFA4E7187}" destId="{540C52F0-7AA4-4EE4-A783-3779EE2EB8F4}" srcOrd="1" destOrd="0" presId="urn:microsoft.com/office/officeart/2005/8/layout/hProcess7#2"/>
+    <dgm:cxn modelId="{5B76E40B-A91A-4323-BD8F-6B381BC1E3E9}" type="presParOf" srcId="{582F0C05-B8FE-43FE-AF4B-DCDDFA4E7187}" destId="{D804D0C2-405C-4113-A720-7C741478D2AC}" srcOrd="2" destOrd="0" presId="urn:microsoft.com/office/officeart/2005/8/layout/hProcess7#2"/>
   </dgm:cxnLst>
   <dgm:bg/>
   <dgm:whole/>
@@ -39916,7 +39919,7 @@
 </file>
 
 <file path=customXml/itemProps2.xml><?xml version="1.0" encoding="utf-8"?>
-<ds:datastoreItem xmlns:ds="http://schemas.openxmlformats.org/officeDocument/2006/customXml" ds:itemID="{B6756356-1238-4614-9007-2ED70E0B17E3}">
+<ds:datastoreItem xmlns:ds="http://schemas.openxmlformats.org/officeDocument/2006/customXml" ds:itemID="{6F860595-9DE3-464A-8934-2B63412ED9A6}">
   <ds:schemaRefs>
     <ds:schemaRef ds:uri="http://schemas.openxmlformats.org/officeDocument/2006/bibliography"/>
   </ds:schemaRefs>

</xml_diff>